<commit_message>
Fixed Bug where user could not be suspended
</commit_message>
<xml_diff>
--- a/Documentation/CST-256-RS-DesignReport.docx
+++ b/Documentation/CST-256-RS-DesignReport.docx
@@ -1,6 +1,6 @@
 
 <file path=word/document.xml><?xml version="1.0" encoding="utf-8"?>
-<w:document xmlns:wpc="http://schemas.microsoft.com/office/word/2010/wordprocessingCanvas" xmlns:cx="http://schemas.microsoft.com/office/drawing/2014/chartex" xmlns:cx1="http://schemas.microsoft.com/office/drawing/2015/9/8/chartex" xmlns:cx2="http://schemas.microsoft.com/office/drawing/2015/10/21/chartex" xmlns:cx3="http://schemas.microsoft.com/office/drawing/2016/5/9/chartex" xmlns:cx4="http://schemas.microsoft.com/office/drawing/2016/5/10/chartex" xmlns:cx5="http://schemas.microsoft.com/office/drawing/2016/5/11/chartex" xmlns:cx6="http://schemas.microsoft.com/office/drawing/2016/5/12/chartex" xmlns:cx7="http://schemas.microsoft.com/office/drawing/2016/5/13/chartex" xmlns:cx8="http://schemas.microsoft.com/office/drawing/2016/5/14/chartex" xmlns:mc="http://schemas.openxmlformats.org/markup-compatibility/2006" xmlns:aink="http://schemas.microsoft.com/office/drawing/2016/ink" xmlns:am3d="http://schemas.microsoft.com/office/drawing/2017/model3d" xmlns:o="urn:schemas-microsoft-com:office:office" xmlns:r="http://schemas.openxmlformats.org/officeDocument/2006/relationships" xmlns:m="http://schemas.openxmlformats.org/officeDocument/2006/math" xmlns:v="urn:schemas-microsoft-com:vml" xmlns:wp14="http://schemas.microsoft.com/office/word/2010/wordprocessingDrawing" xmlns:wp="http://schemas.openxmlformats.org/drawingml/2006/wordprocessingDrawing" xmlns:w10="urn:schemas-microsoft-com:office:word" xmlns:w="http://schemas.openxmlformats.org/wordprocessingml/2006/main" xmlns:w14="http://schemas.microsoft.com/office/word/2010/wordml" xmlns:w15="http://schemas.microsoft.com/office/word/2012/wordml" xmlns:w16cex="http://schemas.microsoft.com/office/word/2018/wordml/cex" xmlns:w16cid="http://schemas.microsoft.com/office/word/2016/wordml/cid" xmlns:w16="http://schemas.microsoft.com/office/word/2018/wordml" xmlns:w16se="http://schemas.microsoft.com/office/word/2015/wordml/symex" xmlns:wpg="http://schemas.microsoft.com/office/word/2010/wordprocessingGroup" xmlns:wpi="http://schemas.microsoft.com/office/word/2010/wordprocessingInk" xmlns:wne="http://schemas.microsoft.com/office/word/2006/wordml" xmlns:wps="http://schemas.microsoft.com/office/word/2010/wordprocessingShape" mc:Ignorable="w14 w15 w16se w16cid w16 w16cex wp14">
+<w:document xmlns:wpc="http://schemas.microsoft.com/office/word/2010/wordprocessingCanvas" xmlns:cx="http://schemas.microsoft.com/office/drawing/2014/chartex" xmlns:cx1="http://schemas.microsoft.com/office/drawing/2015/9/8/chartex" xmlns:cx2="http://schemas.microsoft.com/office/drawing/2015/10/21/chartex" xmlns:cx3="http://schemas.microsoft.com/office/drawing/2016/5/9/chartex" xmlns:cx4="http://schemas.microsoft.com/office/drawing/2016/5/10/chartex" xmlns:cx5="http://schemas.microsoft.com/office/drawing/2016/5/11/chartex" xmlns:cx6="http://schemas.microsoft.com/office/drawing/2016/5/12/chartex" xmlns:cx7="http://schemas.microsoft.com/office/drawing/2016/5/13/chartex" xmlns:cx8="http://schemas.microsoft.com/office/drawing/2016/5/14/chartex" xmlns:mc="http://schemas.openxmlformats.org/markup-compatibility/2006" xmlns:aink="http://schemas.microsoft.com/office/drawing/2016/ink" xmlns:am3d="http://schemas.microsoft.com/office/drawing/2017/model3d" xmlns:o="urn:schemas-microsoft-com:office:office" xmlns:r="http://schemas.openxmlformats.org/officeDocument/2006/relationships" xmlns:m="http://schemas.openxmlformats.org/officeDocument/2006/math" xmlns:v="urn:schemas-microsoft-com:vml" xmlns:wp14="http://schemas.microsoft.com/office/word/2010/wordprocessingDrawing" xmlns:wp="http://schemas.openxmlformats.org/drawingml/2006/wordprocessingDrawing" xmlns:w10="urn:schemas-microsoft-com:office:word" xmlns:w="http://schemas.openxmlformats.org/wordprocessingml/2006/main" xmlns:w14="http://schemas.microsoft.com/office/word/2010/wordml" xmlns:w15="http://schemas.microsoft.com/office/word/2012/wordml" xmlns:w16cid="http://schemas.microsoft.com/office/word/2016/wordml/cid" xmlns:w16se="http://schemas.microsoft.com/office/word/2015/wordml/symex" xmlns:wpg="http://schemas.microsoft.com/office/word/2010/wordprocessingGroup" xmlns:wpi="http://schemas.microsoft.com/office/word/2010/wordprocessingInk" xmlns:wne="http://schemas.microsoft.com/office/word/2006/wordml" xmlns:wps="http://schemas.microsoft.com/office/word/2010/wordprocessingShape" mc:Ignorable="w14 w15 w16se w16cid wp14">
   <w:body>
     <w:p/>
     <w:p>
@@ -2068,6 +2068,62 @@
           <w:sz w:val="28"/>
           <w:szCs w:val="28"/>
         </w:rPr>
+        <w:t>Known Bugs:</w:t>
+      </w:r>
+    </w:p>
+    <w:p>
+      <w:pPr>
+        <w:rPr>
+          <w:rFonts w:ascii="Times New Roman" w:hAnsi="Times New Roman" w:cs="Times New Roman"/>
+          <w:color w:val="2E74B5" w:themeColor="accent1" w:themeShade="BF"/>
+        </w:rPr>
+      </w:pPr>
+      <w:r>
+        <w:rPr>
+          <w:rFonts w:ascii="Times New Roman" w:hAnsi="Times New Roman" w:cs="Times New Roman"/>
+          <w:color w:val="2E74B5" w:themeColor="accent1" w:themeShade="BF"/>
+        </w:rPr>
+        <w:t>Bug where you cannot modify an education or job history. Current work around: make a new education/job history and</w:t>
+      </w:r>
+      <w:bookmarkStart w:id="0" w:name="_GoBack"/>
+      <w:bookmarkEnd w:id="0"/>
+      <w:r>
+        <w:rPr>
+          <w:rFonts w:ascii="Times New Roman" w:hAnsi="Times New Roman" w:cs="Times New Roman"/>
+          <w:color w:val="2E74B5" w:themeColor="accent1" w:themeShade="BF"/>
+        </w:rPr>
+        <w:t xml:space="preserve"> delete the old one.</w:t>
+      </w:r>
+    </w:p>
+    <w:p>
+      <w:pPr>
+        <w:rPr>
+          <w:rFonts w:ascii="Times New Roman" w:hAnsi="Times New Roman" w:cs="Times New Roman"/>
+          <w:b/>
+          <w:color w:val="000000" w:themeColor="text1"/>
+          <w:sz w:val="28"/>
+          <w:szCs w:val="28"/>
+        </w:rPr>
+      </w:pPr>
+    </w:p>
+    <w:p>
+      <w:pPr>
+        <w:rPr>
+          <w:rFonts w:ascii="Times New Roman" w:hAnsi="Times New Roman" w:cs="Times New Roman"/>
+          <w:b/>
+          <w:color w:val="000000" w:themeColor="text1"/>
+          <w:sz w:val="28"/>
+          <w:szCs w:val="28"/>
+        </w:rPr>
+      </w:pPr>
+      <w:r>
+        <w:rPr>
+          <w:rFonts w:ascii="Times New Roman" w:hAnsi="Times New Roman" w:cs="Times New Roman"/>
+          <w:b/>
+          <w:color w:val="000000" w:themeColor="text1"/>
+          <w:sz w:val="28"/>
+          <w:szCs w:val="28"/>
+        </w:rPr>
         <w:t>Formatting Decisions</w:t>
       </w:r>
       <w:r>
@@ -7234,7 +7290,7 @@
 </file>
 
 <file path=word/numbering.xml><?xml version="1.0" encoding="utf-8"?>
-<w:numbering xmlns:wpc="http://schemas.microsoft.com/office/word/2010/wordprocessingCanvas" xmlns:cx="http://schemas.microsoft.com/office/drawing/2014/chartex" xmlns:cx1="http://schemas.microsoft.com/office/drawing/2015/9/8/chartex" xmlns:cx2="http://schemas.microsoft.com/office/drawing/2015/10/21/chartex" xmlns:cx3="http://schemas.microsoft.com/office/drawing/2016/5/9/chartex" xmlns:cx4="http://schemas.microsoft.com/office/drawing/2016/5/10/chartex" xmlns:cx5="http://schemas.microsoft.com/office/drawing/2016/5/11/chartex" xmlns:cx6="http://schemas.microsoft.com/office/drawing/2016/5/12/chartex" xmlns:cx7="http://schemas.microsoft.com/office/drawing/2016/5/13/chartex" xmlns:cx8="http://schemas.microsoft.com/office/drawing/2016/5/14/chartex" xmlns:mc="http://schemas.openxmlformats.org/markup-compatibility/2006" xmlns:aink="http://schemas.microsoft.com/office/drawing/2016/ink" xmlns:am3d="http://schemas.microsoft.com/office/drawing/2017/model3d" xmlns:o="urn:schemas-microsoft-com:office:office" xmlns:r="http://schemas.openxmlformats.org/officeDocument/2006/relationships" xmlns:m="http://schemas.openxmlformats.org/officeDocument/2006/math" xmlns:v="urn:schemas-microsoft-com:vml" xmlns:wp14="http://schemas.microsoft.com/office/word/2010/wordprocessingDrawing" xmlns:wp="http://schemas.openxmlformats.org/drawingml/2006/wordprocessingDrawing" xmlns:w10="urn:schemas-microsoft-com:office:word" xmlns:w="http://schemas.openxmlformats.org/wordprocessingml/2006/main" xmlns:w14="http://schemas.microsoft.com/office/word/2010/wordml" xmlns:w15="http://schemas.microsoft.com/office/word/2012/wordml" xmlns:w16cex="http://schemas.microsoft.com/office/word/2018/wordml/cex" xmlns:w16cid="http://schemas.microsoft.com/office/word/2016/wordml/cid" xmlns:w16="http://schemas.microsoft.com/office/word/2018/wordml" xmlns:w16se="http://schemas.microsoft.com/office/word/2015/wordml/symex" xmlns:wpg="http://schemas.microsoft.com/office/word/2010/wordprocessingGroup" xmlns:wpi="http://schemas.microsoft.com/office/word/2010/wordprocessingInk" xmlns:wne="http://schemas.microsoft.com/office/word/2006/wordml" xmlns:wps="http://schemas.microsoft.com/office/word/2010/wordprocessingShape" mc:Ignorable="w14 w15 w16se w16cid w16 w16cex wp14">
+<w:numbering xmlns:wpc="http://schemas.microsoft.com/office/word/2010/wordprocessingCanvas" xmlns:cx="http://schemas.microsoft.com/office/drawing/2014/chartex" xmlns:cx1="http://schemas.microsoft.com/office/drawing/2015/9/8/chartex" xmlns:cx2="http://schemas.microsoft.com/office/drawing/2015/10/21/chartex" xmlns:cx3="http://schemas.microsoft.com/office/drawing/2016/5/9/chartex" xmlns:cx4="http://schemas.microsoft.com/office/drawing/2016/5/10/chartex" xmlns:cx5="http://schemas.microsoft.com/office/drawing/2016/5/11/chartex" xmlns:cx6="http://schemas.microsoft.com/office/drawing/2016/5/12/chartex" xmlns:cx7="http://schemas.microsoft.com/office/drawing/2016/5/13/chartex" xmlns:cx8="http://schemas.microsoft.com/office/drawing/2016/5/14/chartex" xmlns:mc="http://schemas.openxmlformats.org/markup-compatibility/2006" xmlns:aink="http://schemas.microsoft.com/office/drawing/2016/ink" xmlns:am3d="http://schemas.microsoft.com/office/drawing/2017/model3d" xmlns:o="urn:schemas-microsoft-com:office:office" xmlns:r="http://schemas.openxmlformats.org/officeDocument/2006/relationships" xmlns:m="http://schemas.openxmlformats.org/officeDocument/2006/math" xmlns:v="urn:schemas-microsoft-com:vml" xmlns:wp14="http://schemas.microsoft.com/office/word/2010/wordprocessingDrawing" xmlns:wp="http://schemas.openxmlformats.org/drawingml/2006/wordprocessingDrawing" xmlns:w10="urn:schemas-microsoft-com:office:word" xmlns:w="http://schemas.openxmlformats.org/wordprocessingml/2006/main" xmlns:w14="http://schemas.microsoft.com/office/word/2010/wordml" xmlns:w15="http://schemas.microsoft.com/office/word/2012/wordml" xmlns:w16cid="http://schemas.microsoft.com/office/word/2016/wordml/cid" xmlns:w16se="http://schemas.microsoft.com/office/word/2015/wordml/symex" xmlns:wpg="http://schemas.microsoft.com/office/word/2010/wordprocessingGroup" xmlns:wpi="http://schemas.microsoft.com/office/word/2010/wordprocessingInk" xmlns:wne="http://schemas.microsoft.com/office/word/2006/wordml" xmlns:wps="http://schemas.microsoft.com/office/word/2010/wordprocessingShape" mc:Ignorable="w14 w15 w16se w16cid wp14">
   <w:abstractNum w:abstractNumId="0" w15:restartNumberingAfterBreak="0">
     <w:nsid w:val="183E2FE9"/>
     <w:multiLevelType w:val="hybridMultilevel"/>
@@ -7516,7 +7572,7 @@
 </file>
 
 <file path=word/styles.xml><?xml version="1.0" encoding="utf-8"?>
-<w:styles xmlns:mc="http://schemas.openxmlformats.org/markup-compatibility/2006" xmlns:r="http://schemas.openxmlformats.org/officeDocument/2006/relationships" xmlns:w="http://schemas.openxmlformats.org/wordprocessingml/2006/main" xmlns:w14="http://schemas.microsoft.com/office/word/2010/wordml" xmlns:w15="http://schemas.microsoft.com/office/word/2012/wordml" xmlns:w16cex="http://schemas.microsoft.com/office/word/2018/wordml/cex" xmlns:w16cid="http://schemas.microsoft.com/office/word/2016/wordml/cid" xmlns:w16="http://schemas.microsoft.com/office/word/2018/wordml" xmlns:w16se="http://schemas.microsoft.com/office/word/2015/wordml/symex" mc:Ignorable="w14 w15 w16se w16cid w16 w16cex">
+<w:styles xmlns:mc="http://schemas.openxmlformats.org/markup-compatibility/2006" xmlns:r="http://schemas.openxmlformats.org/officeDocument/2006/relationships" xmlns:w="http://schemas.openxmlformats.org/wordprocessingml/2006/main" xmlns:w14="http://schemas.microsoft.com/office/word/2010/wordml" xmlns:w15="http://schemas.microsoft.com/office/word/2012/wordml" xmlns:w16cid="http://schemas.microsoft.com/office/word/2016/wordml/cid" xmlns:w16se="http://schemas.microsoft.com/office/word/2015/wordml/symex" mc:Ignorable="w14 w15 w16se w16cid">
   <w:docDefaults>
     <w:rPrDefault>
       <w:rPr>
@@ -7528,7 +7584,7 @@
     </w:rPrDefault>
     <w:pPrDefault/>
   </w:docDefaults>
-  <w:latentStyles w:defLockedState="0" w:defUIPriority="99" w:defSemiHidden="0" w:defUnhideWhenUsed="0" w:defQFormat="0" w:count="376">
+  <w:latentStyles w:defLockedState="0" w:defUIPriority="99" w:defSemiHidden="0" w:defUnhideWhenUsed="0" w:defQFormat="0" w:count="377">
     <w:lsdException w:name="Normal" w:uiPriority="0" w:qFormat="1"/>
     <w:lsdException w:name="heading 1" w:uiPriority="9" w:qFormat="1"/>
     <w:lsdException w:name="heading 2" w:semiHidden="1" w:uiPriority="9" w:unhideWhenUsed="1" w:qFormat="1"/>
@@ -7634,7 +7690,6 @@
     <w:lsdException w:name="HTML Sample" w:semiHidden="1" w:unhideWhenUsed="1"/>
     <w:lsdException w:name="HTML Typewriter" w:semiHidden="1" w:unhideWhenUsed="1"/>
     <w:lsdException w:name="HTML Variable" w:semiHidden="1" w:unhideWhenUsed="1"/>
-    <w:lsdException w:name="Normal Table" w:semiHidden="1" w:unhideWhenUsed="1"/>
     <w:lsdException w:name="annotation subject" w:semiHidden="1" w:unhideWhenUsed="1"/>
     <w:lsdException w:name="No List" w:semiHidden="1" w:unhideWhenUsed="1"/>
     <w:lsdException w:name="Outline List 1" w:semiHidden="1" w:unhideWhenUsed="1"/>
@@ -7681,10 +7736,8 @@
     <w:lsdException w:name="Table Subtle 2" w:semiHidden="1" w:unhideWhenUsed="1"/>
     <w:lsdException w:name="Table Web 1" w:semiHidden="1" w:unhideWhenUsed="1"/>
     <w:lsdException w:name="Table Web 2" w:semiHidden="1" w:unhideWhenUsed="1"/>
-    <w:lsdException w:name="Table Web 3" w:semiHidden="1" w:unhideWhenUsed="1"/>
     <w:lsdException w:name="Balloon Text" w:semiHidden="1" w:unhideWhenUsed="1"/>
     <w:lsdException w:name="Table Grid" w:uiPriority="39"/>
-    <w:lsdException w:name="Table Theme" w:semiHidden="1" w:unhideWhenUsed="1"/>
     <w:lsdException w:name="Placeholder Text" w:semiHidden="1"/>
     <w:lsdException w:name="No Spacing" w:uiPriority="1" w:qFormat="1"/>
     <w:lsdException w:name="Light Shading" w:uiPriority="60"/>
@@ -7905,6 +7958,7 @@
     <w:lsdException w:name="Hashtag" w:semiHidden="1" w:unhideWhenUsed="1"/>
     <w:lsdException w:name="Unresolved Mention" w:semiHidden="1" w:unhideWhenUsed="1"/>
     <w:lsdException w:name="Smart Link" w:semiHidden="1" w:unhideWhenUsed="1"/>
+    <w:lsdException w:name="Smart Link Error" w:semiHidden="1" w:unhideWhenUsed="1"/>
   </w:latentStyles>
   <w:style w:type="paragraph" w:default="1" w:styleId="Normal">
     <w:name w:val="Normal"/>
@@ -8253,68 +8307,6 @@
 </file>
 
 <file path=customXml/item1.xml><?xml version="1.0" encoding="utf-8"?>
-<?mso-contentType ?>
-<FormTemplates xmlns="http://schemas.microsoft.com/sharepoint/v3/contenttype/forms">
-  <Display>DocumentLibraryForm</Display>
-  <Edit>DocumentLibraryForm</Edit>
-  <New>DocumentLibraryForm</New>
-</FormTemplates>
-</file>
-
-<file path=customXml/item2.xml><?xml version="1.0" encoding="utf-8"?>
-<p:properties xmlns:p="http://schemas.microsoft.com/office/2006/metadata/properties" xmlns:xsi="http://www.w3.org/2001/XMLSchema-instance" xmlns:pc="http://schemas.microsoft.com/office/infopath/2007/PartnerControls">
-  <documentManagement>
-    <DocumentBusinessValueTaxHTField0 xmlns="http://schemas.microsoft.com/sharepoint/v3">
-      <Terms xmlns="http://schemas.microsoft.com/office/infopath/2007/PartnerControls">
-        <TermInfo xmlns="http://schemas.microsoft.com/office/infopath/2007/PartnerControls">
-          <TermName xmlns="http://schemas.microsoft.com/office/infopath/2007/PartnerControls">Normal</TermName>
-          <TermId xmlns="http://schemas.microsoft.com/office/infopath/2007/PartnerControls">581d4866-74cc-43f1-bef1-bb304cbfeaa5</TermId>
-        </TermInfo>
-      </Terms>
-    </DocumentBusinessValueTaxHTField0>
-    <DocumentComments xmlns="http://schemas.microsoft.com/sharepoint/v3" xsi:nil="true"/>
-    <DocumentDepartmentTaxHTField0 xmlns="http://schemas.microsoft.com/sharepoint/v3">
-      <Terms xmlns="http://schemas.microsoft.com/office/infopath/2007/PartnerControls">
-        <TermInfo xmlns="http://schemas.microsoft.com/office/infopath/2007/PartnerControls">
-          <TermName xmlns="http://schemas.microsoft.com/office/infopath/2007/PartnerControls">Academic Program and Course Development</TermName>
-          <TermId xmlns="http://schemas.microsoft.com/office/infopath/2007/PartnerControls">59abafec-cbf5-4238-a796-a3b74278f4db</TermId>
-        </TermInfo>
-      </Terms>
-    </DocumentDepartmentTaxHTField0>
-    <DocumentCategoryTaxHTField0 xmlns="http://schemas.microsoft.com/sharepoint/v3">
-      <Terms xmlns="http://schemas.microsoft.com/office/infopath/2007/PartnerControls"/>
-    </DocumentCategoryTaxHTField0>
-    <DocumentTypeTaxHTField0 xmlns="http://schemas.microsoft.com/sharepoint/v3">
-      <Terms xmlns="http://schemas.microsoft.com/office/infopath/2007/PartnerControls"/>
-    </DocumentTypeTaxHTField0>
-    <TaxKeywordTaxHTField xmlns="30a82cfc-8d0b-455e-b705-4035c60ff9fd">
-      <Terms xmlns="http://schemas.microsoft.com/office/infopath/2007/PartnerControls"/>
-    </TaxKeywordTaxHTField>
-    <CourseVersion xmlns="30a82cfc-8d0b-455e-b705-4035c60ff9fd" xsi:nil="true"/>
-    <SecurityClassificationTaxHTField0 xmlns="http://schemas.microsoft.com/sharepoint/v3">
-      <Terms xmlns="http://schemas.microsoft.com/office/infopath/2007/PartnerControls">
-        <TermInfo xmlns="http://schemas.microsoft.com/office/infopath/2007/PartnerControls">
-          <TermName xmlns="http://schemas.microsoft.com/office/infopath/2007/PartnerControls">Internal</TermName>
-          <TermId xmlns="http://schemas.microsoft.com/office/infopath/2007/PartnerControls">98311b30-b9e9-4d4f-9f64-0688c0d4a234</TermId>
-        </TermInfo>
-      </Terms>
-    </SecurityClassificationTaxHTField0>
-    <TaxCatchAll xmlns="30a82cfc-8d0b-455e-b705-4035c60ff9fd">
-      <Value>3</Value>
-      <Value>2</Value>
-      <Value>1</Value>
-    </TaxCatchAll>
-    <DocumentSubjectTaxHTField0 xmlns="http://schemas.microsoft.com/sharepoint/v3">
-      <Terms xmlns="http://schemas.microsoft.com/office/infopath/2007/PartnerControls"/>
-    </DocumentSubjectTaxHTField0>
-    <DocumentStatusTaxHTField0 xmlns="http://schemas.microsoft.com/sharepoint/v3">
-      <Terms xmlns="http://schemas.microsoft.com/office/infopath/2007/PartnerControls"/>
-    </DocumentStatusTaxHTField0>
-  </documentManagement>
-</p:properties>
-</file>
-
-<file path=customXml/item3.xml><?xml version="1.0" encoding="utf-8"?>
 <ct:contentTypeSchema xmlns:ct="http://schemas.microsoft.com/office/2006/metadata/contentType" xmlns:ma="http://schemas.microsoft.com/office/2006/metadata/properties/metaAttributes" ct:_="" ma:_="" ma:contentTypeName="Course Development" ma:contentTypeID="0x010100A30BC5E90BED914E81F4B67CDEADBEEF0072B4D5296E9CCD41A4B955E8BC4A98B900B6D41DF35BCF664B888FA24C3105B583" ma:contentTypeVersion="18" ma:contentTypeDescription="Create a new Course Development document." ma:contentTypeScope="" ma:versionID="9dd9ed6e3bbe7b4f5b00c4ab3cb49488">
   <xsd:schema xmlns:xsd="http://www.w3.org/2001/XMLSchema" xmlns:xs="http://www.w3.org/2001/XMLSchema" xmlns:p="http://schemas.microsoft.com/office/2006/metadata/properties" xmlns:ns1="http://schemas.microsoft.com/sharepoint/v3" xmlns:ns2="30a82cfc-8d0b-455e-b705-4035c60ff9fd" targetNamespace="http://schemas.microsoft.com/office/2006/metadata/properties" ma:root="true" ma:fieldsID="7f302115a5f8a1b15560b600ae7cd187" ns1:_="" ns2:_="">
     <xsd:import namespace="http://schemas.microsoft.com/sharepoint/v3"/>
@@ -8543,12 +8535,69 @@
 </ct:contentTypeSchema>
 </file>
 
-<file path=customXml/item4.xml><?xml version="1.0" encoding="utf-8"?>
-<?mso-contentType ?>
-<spe:Receivers xmlns:spe="http://schemas.microsoft.com/sharepoint/events"/>
+<file path=customXml/item2.xml><?xml version="1.0" encoding="utf-8"?>
+<p:properties xmlns:p="http://schemas.microsoft.com/office/2006/metadata/properties" xmlns:xsi="http://www.w3.org/2001/XMLSchema-instance" xmlns:pc="http://schemas.microsoft.com/office/infopath/2007/PartnerControls">
+  <documentManagement>
+    <DocumentBusinessValueTaxHTField0 xmlns="http://schemas.microsoft.com/sharepoint/v3">
+      <Terms xmlns="http://schemas.microsoft.com/office/infopath/2007/PartnerControls">
+        <TermInfo xmlns="http://schemas.microsoft.com/office/infopath/2007/PartnerControls">
+          <TermName xmlns="http://schemas.microsoft.com/office/infopath/2007/PartnerControls">Normal</TermName>
+          <TermId xmlns="http://schemas.microsoft.com/office/infopath/2007/PartnerControls">581d4866-74cc-43f1-bef1-bb304cbfeaa5</TermId>
+        </TermInfo>
+      </Terms>
+    </DocumentBusinessValueTaxHTField0>
+    <DocumentComments xmlns="http://schemas.microsoft.com/sharepoint/v3" xsi:nil="true"/>
+    <DocumentDepartmentTaxHTField0 xmlns="http://schemas.microsoft.com/sharepoint/v3">
+      <Terms xmlns="http://schemas.microsoft.com/office/infopath/2007/PartnerControls">
+        <TermInfo xmlns="http://schemas.microsoft.com/office/infopath/2007/PartnerControls">
+          <TermName xmlns="http://schemas.microsoft.com/office/infopath/2007/PartnerControls">Academic Program and Course Development</TermName>
+          <TermId xmlns="http://schemas.microsoft.com/office/infopath/2007/PartnerControls">59abafec-cbf5-4238-a796-a3b74278f4db</TermId>
+        </TermInfo>
+      </Terms>
+    </DocumentDepartmentTaxHTField0>
+    <DocumentCategoryTaxHTField0 xmlns="http://schemas.microsoft.com/sharepoint/v3">
+      <Terms xmlns="http://schemas.microsoft.com/office/infopath/2007/PartnerControls"/>
+    </DocumentCategoryTaxHTField0>
+    <DocumentTypeTaxHTField0 xmlns="http://schemas.microsoft.com/sharepoint/v3">
+      <Terms xmlns="http://schemas.microsoft.com/office/infopath/2007/PartnerControls"/>
+    </DocumentTypeTaxHTField0>
+    <TaxKeywordTaxHTField xmlns="30a82cfc-8d0b-455e-b705-4035c60ff9fd">
+      <Terms xmlns="http://schemas.microsoft.com/office/infopath/2007/PartnerControls"/>
+    </TaxKeywordTaxHTField>
+    <CourseVersion xmlns="30a82cfc-8d0b-455e-b705-4035c60ff9fd" xsi:nil="true"/>
+    <SecurityClassificationTaxHTField0 xmlns="http://schemas.microsoft.com/sharepoint/v3">
+      <Terms xmlns="http://schemas.microsoft.com/office/infopath/2007/PartnerControls">
+        <TermInfo xmlns="http://schemas.microsoft.com/office/infopath/2007/PartnerControls">
+          <TermName xmlns="http://schemas.microsoft.com/office/infopath/2007/PartnerControls">Internal</TermName>
+          <TermId xmlns="http://schemas.microsoft.com/office/infopath/2007/PartnerControls">98311b30-b9e9-4d4f-9f64-0688c0d4a234</TermId>
+        </TermInfo>
+      </Terms>
+    </SecurityClassificationTaxHTField0>
+    <TaxCatchAll xmlns="30a82cfc-8d0b-455e-b705-4035c60ff9fd">
+      <Value>3</Value>
+      <Value>2</Value>
+      <Value>1</Value>
+    </TaxCatchAll>
+    <DocumentSubjectTaxHTField0 xmlns="http://schemas.microsoft.com/sharepoint/v3">
+      <Terms xmlns="http://schemas.microsoft.com/office/infopath/2007/PartnerControls"/>
+    </DocumentSubjectTaxHTField0>
+    <DocumentStatusTaxHTField0 xmlns="http://schemas.microsoft.com/sharepoint/v3">
+      <Terms xmlns="http://schemas.microsoft.com/office/infopath/2007/PartnerControls"/>
+    </DocumentStatusTaxHTField0>
+  </documentManagement>
+</p:properties>
 </file>
 
-<file path=customXml/item5.xml><?xml version="1.0" encoding="utf-8"?>
+<file path=customXml/item3.xml><?xml version="1.0" encoding="utf-8"?>
+<?mso-contentType ?>
+<FormTemplates xmlns="http://schemas.microsoft.com/sharepoint/v3/contenttype/forms">
+  <Display>DocumentLibraryForm</Display>
+  <Edit>DocumentLibraryForm</Edit>
+  <New>DocumentLibraryForm</New>
+</FormTemplates>
+</file>
+
+<file path=customXml/item4.xml><?xml version="1.0" encoding="utf-8"?>
 <?mso-contentType ?>
 <customXsn xmlns="http://schemas.microsoft.com/office/2006/metadata/customXsn">
   <xsnLocation/>
@@ -8558,26 +8607,12 @@
 </customXsn>
 </file>
 
-<file path=customXml/itemProps1.xml><?xml version="1.0" encoding="utf-8"?>
-<ds:datastoreItem xmlns:ds="http://schemas.openxmlformats.org/officeDocument/2006/customXml" ds:itemID="{DFBD4CEE-1B9B-4A3B-B0C3-455E87B01705}">
-  <ds:schemaRefs>
-    <ds:schemaRef ds:uri="http://schemas.microsoft.com/sharepoint/v3/contenttype/forms"/>
-  </ds:schemaRefs>
-</ds:datastoreItem>
+<file path=customXml/item5.xml><?xml version="1.0" encoding="utf-8"?>
+<?mso-contentType ?>
+<spe:Receivers xmlns:spe="http://schemas.microsoft.com/sharepoint/events"/>
 </file>
 
-<file path=customXml/itemProps2.xml><?xml version="1.0" encoding="utf-8"?>
-<ds:datastoreItem xmlns:ds="http://schemas.openxmlformats.org/officeDocument/2006/customXml" ds:itemID="{A6A6DD55-D88E-481F-9862-067B31D74358}">
-  <ds:schemaRefs>
-    <ds:schemaRef ds:uri="http://schemas.microsoft.com/office/2006/metadata/properties"/>
-    <ds:schemaRef ds:uri="http://schemas.microsoft.com/office/infopath/2007/PartnerControls"/>
-    <ds:schemaRef ds:uri="http://schemas.microsoft.com/sharepoint/v3"/>
-    <ds:schemaRef ds:uri="30a82cfc-8d0b-455e-b705-4035c60ff9fd"/>
-  </ds:schemaRefs>
-</ds:datastoreItem>
-</file>
-
-<file path=customXml/itemProps3.xml><?xml version="1.0" encoding="utf-8"?>
+<file path=customXml/itemProps1.xml><?xml version="1.0" encoding="utf-8"?>
 <ds:datastoreItem xmlns:ds="http://schemas.openxmlformats.org/officeDocument/2006/customXml" ds:itemID="{C8A5E7C6-5F31-4D9B-9831-6CFDFA11DCC7}">
   <ds:schemaRefs>
     <ds:schemaRef ds:uri="http://schemas.microsoft.com/office/2006/metadata/contentType"/>
@@ -8596,18 +8631,37 @@
 </ds:datastoreItem>
 </file>
 
+<file path=customXml/itemProps2.xml><?xml version="1.0" encoding="utf-8"?>
+<ds:datastoreItem xmlns:ds="http://schemas.openxmlformats.org/officeDocument/2006/customXml" ds:itemID="{A6A6DD55-D88E-481F-9862-067B31D74358}">
+  <ds:schemaRefs>
+    <ds:schemaRef ds:uri="http://schemas.microsoft.com/office/2006/metadata/properties"/>
+    <ds:schemaRef ds:uri="http://schemas.microsoft.com/office/infopath/2007/PartnerControls"/>
+    <ds:schemaRef ds:uri="http://schemas.microsoft.com/sharepoint/v3"/>
+    <ds:schemaRef ds:uri="30a82cfc-8d0b-455e-b705-4035c60ff9fd"/>
+  </ds:schemaRefs>
+</ds:datastoreItem>
+</file>
+
+<file path=customXml/itemProps3.xml><?xml version="1.0" encoding="utf-8"?>
+<ds:datastoreItem xmlns:ds="http://schemas.openxmlformats.org/officeDocument/2006/customXml" ds:itemID="{DFBD4CEE-1B9B-4A3B-B0C3-455E87B01705}">
+  <ds:schemaRefs>
+    <ds:schemaRef ds:uri="http://schemas.microsoft.com/sharepoint/v3/contenttype/forms"/>
+  </ds:schemaRefs>
+</ds:datastoreItem>
+</file>
+
 <file path=customXml/itemProps4.xml><?xml version="1.0" encoding="utf-8"?>
+<ds:datastoreItem xmlns:ds="http://schemas.openxmlformats.org/officeDocument/2006/customXml" ds:itemID="{735B7599-D12A-4401-8EDC-AC4FAADC0A56}">
+  <ds:schemaRefs>
+    <ds:schemaRef ds:uri="http://schemas.microsoft.com/office/2006/metadata/customXsn"/>
+  </ds:schemaRefs>
+</ds:datastoreItem>
+</file>
+
+<file path=customXml/itemProps5.xml><?xml version="1.0" encoding="utf-8"?>
 <ds:datastoreItem xmlns:ds="http://schemas.openxmlformats.org/officeDocument/2006/customXml" ds:itemID="{0F3DAA13-F982-4D23-9507-DFD00646477D}">
   <ds:schemaRefs>
     <ds:schemaRef ds:uri="http://schemas.microsoft.com/sharepoint/events"/>
   </ds:schemaRefs>
 </ds:datastoreItem>
-</file>
-
-<file path=customXml/itemProps5.xml><?xml version="1.0" encoding="utf-8"?>
-<ds:datastoreItem xmlns:ds="http://schemas.openxmlformats.org/officeDocument/2006/customXml" ds:itemID="{735B7599-D12A-4401-8EDC-AC4FAADC0A56}">
-  <ds:schemaRefs>
-    <ds:schemaRef ds:uri="http://schemas.microsoft.com/office/2006/metadata/customXsn"/>
-  </ds:schemaRefs>
-</ds:datastoreItem>
 </file>
</xml_diff>

<commit_message>
Add new features suggestions
</commit_message>
<xml_diff>
--- a/Documentation/CST-256-RS-DesignReport.docx
+++ b/Documentation/CST-256-RS-DesignReport.docx
@@ -317,8 +317,17 @@
                 <w:rFonts w:ascii="Times New Roman" w:hAnsi="Times New Roman" w:cs="Times New Roman"/>
                 <w:color w:val="2E74B5" w:themeColor="accent1" w:themeShade="BF"/>
               </w:rPr>
-              <w:t>Jack Sidrak</w:t>
+              <w:t xml:space="preserve">Jack </w:t>
             </w:r>
+            <w:proofErr w:type="spellStart"/>
+            <w:r>
+              <w:rPr>
+                <w:rFonts w:ascii="Times New Roman" w:hAnsi="Times New Roman" w:cs="Times New Roman"/>
+                <w:color w:val="2E74B5" w:themeColor="accent1" w:themeShade="BF"/>
+              </w:rPr>
+              <w:t>Sidrak</w:t>
+            </w:r>
+            <w:proofErr w:type="spellEnd"/>
           </w:p>
         </w:tc>
       </w:tr>
@@ -584,8 +593,16 @@
                     <w:rPr>
                       <w:rFonts w:ascii="Times New Roman" w:hAnsi="Times New Roman" w:cs="Times New Roman"/>
                     </w:rPr>
-                    <w:t>DTO for JsonSerialize</w:t>
+                    <w:t xml:space="preserve">DTO for </w:t>
                   </w:r>
+                  <w:proofErr w:type="spellStart"/>
+                  <w:r>
+                    <w:rPr>
+                      <w:rFonts w:ascii="Times New Roman" w:hAnsi="Times New Roman" w:cs="Times New Roman"/>
+                    </w:rPr>
+                    <w:t>JsonSerialize</w:t>
+                  </w:r>
+                  <w:proofErr w:type="spellEnd"/>
                 </w:p>
               </w:tc>
               <w:tc>
@@ -1650,7 +1667,25 @@
           <w:bCs/>
           <w:color w:val="000000" w:themeColor="text1"/>
         </w:rPr>
-        <w:t>Configure your database.php in the config file to have the proper login credentials for the database you create locally.</w:t>
+        <w:t xml:space="preserve">Configure your </w:t>
+      </w:r>
+      <w:proofErr w:type="spellStart"/>
+      <w:r>
+        <w:rPr>
+          <w:rFonts w:ascii="Times New Roman" w:hAnsi="Times New Roman" w:cs="Times New Roman"/>
+          <w:bCs/>
+          <w:color w:val="000000" w:themeColor="text1"/>
+        </w:rPr>
+        <w:t>database.php</w:t>
+      </w:r>
+      <w:proofErr w:type="spellEnd"/>
+      <w:r>
+        <w:rPr>
+          <w:rFonts w:ascii="Times New Roman" w:hAnsi="Times New Roman" w:cs="Times New Roman"/>
+          <w:bCs/>
+          <w:color w:val="000000" w:themeColor="text1"/>
+        </w:rPr>
+        <w:t xml:space="preserve"> in the config file to have the proper login credentials for the database you create locally.</w:t>
       </w:r>
     </w:p>
     <w:p>
@@ -2032,67 +2067,192 @@
           <w:rFonts w:ascii="Times New Roman" w:hAnsi="Times New Roman" w:cs="Times New Roman"/>
           <w:color w:val="2E74B5" w:themeColor="accent1" w:themeShade="BF"/>
         </w:rPr>
-        <w:t xml:space="preserve">Using MVC design for code reusability and to increase security, scalability, and flexibility and decrease code redundancy. Mysqli database for ease of use. </w:t>
-      </w:r>
+        <w:t xml:space="preserve">Using MVC design for code reusability and to increase security, scalability, and flexibility and decrease code redundancy. </w:t>
+      </w:r>
+      <w:proofErr w:type="spellStart"/>
       <w:r>
         <w:rPr>
           <w:rFonts w:ascii="Times New Roman" w:hAnsi="Times New Roman" w:cs="Times New Roman"/>
           <w:color w:val="2E74B5" w:themeColor="accent1" w:themeShade="BF"/>
         </w:rPr>
-        <w:t>ClearDB was implemented in Heroku to deploy our database with our Laravel application.</w:t>
-      </w:r>
-    </w:p>
-    <w:p>
-      <w:pPr>
+        <w:t>Mysqli</w:t>
+      </w:r>
+      <w:proofErr w:type="spellEnd"/>
+      <w:r>
         <w:rPr>
           <w:rFonts w:ascii="Times New Roman" w:hAnsi="Times New Roman" w:cs="Times New Roman"/>
           <w:color w:val="2E74B5" w:themeColor="accent1" w:themeShade="BF"/>
         </w:rPr>
-      </w:pPr>
-    </w:p>
-    <w:p>
-      <w:pPr>
-        <w:rPr>
-          <w:rFonts w:ascii="Times New Roman" w:hAnsi="Times New Roman" w:cs="Times New Roman"/>
-          <w:b/>
-          <w:color w:val="000000" w:themeColor="text1"/>
-          <w:sz w:val="28"/>
-          <w:szCs w:val="28"/>
-        </w:rPr>
-      </w:pPr>
-      <w:r>
-        <w:rPr>
-          <w:rFonts w:ascii="Times New Roman" w:hAnsi="Times New Roman" w:cs="Times New Roman"/>
-          <w:b/>
-          <w:color w:val="000000" w:themeColor="text1"/>
-          <w:sz w:val="28"/>
-          <w:szCs w:val="28"/>
-        </w:rPr>
-        <w:t>Known Bugs:</w:t>
-      </w:r>
-    </w:p>
-    <w:p>
-      <w:pPr>
+        <w:t xml:space="preserve"> database for ease of use. </w:t>
+      </w:r>
+      <w:proofErr w:type="spellStart"/>
+      <w:r>
         <w:rPr>
           <w:rFonts w:ascii="Times New Roman" w:hAnsi="Times New Roman" w:cs="Times New Roman"/>
           <w:color w:val="2E74B5" w:themeColor="accent1" w:themeShade="BF"/>
         </w:rPr>
-      </w:pPr>
+        <w:t>ClearDB</w:t>
+      </w:r>
+      <w:proofErr w:type="spellEnd"/>
       <w:r>
         <w:rPr>
           <w:rFonts w:ascii="Times New Roman" w:hAnsi="Times New Roman" w:cs="Times New Roman"/>
           <w:color w:val="2E74B5" w:themeColor="accent1" w:themeShade="BF"/>
         </w:rPr>
-        <w:t>Bug where you cannot modify an education or job history. Current work around: make a new education/job history and</w:t>
+        <w:t xml:space="preserve"> was implemented in Heroku to deploy our database with our Laravel application.</w:t>
+      </w:r>
+    </w:p>
+    <w:p>
+      <w:pPr>
+        <w:rPr>
+          <w:rFonts w:ascii="Times New Roman" w:hAnsi="Times New Roman" w:cs="Times New Roman"/>
+          <w:color w:val="2E74B5" w:themeColor="accent1" w:themeShade="BF"/>
+        </w:rPr>
+      </w:pPr>
+    </w:p>
+    <w:p>
+      <w:pPr>
+        <w:rPr>
+          <w:rFonts w:ascii="Times New Roman" w:hAnsi="Times New Roman" w:cs="Times New Roman"/>
+          <w:b/>
+          <w:color w:val="000000" w:themeColor="text1"/>
+          <w:sz w:val="28"/>
+          <w:szCs w:val="28"/>
+        </w:rPr>
+      </w:pPr>
+      <w:r>
+        <w:rPr>
+          <w:rFonts w:ascii="Times New Roman" w:hAnsi="Times New Roman" w:cs="Times New Roman"/>
+          <w:b/>
+          <w:color w:val="000000" w:themeColor="text1"/>
+          <w:sz w:val="28"/>
+          <w:szCs w:val="28"/>
+        </w:rPr>
+        <w:t>Suggested Implementation For New Versions</w:t>
+      </w:r>
+    </w:p>
+    <w:p>
+      <w:pPr>
+        <w:rPr>
+          <w:rFonts w:ascii="Times New Roman" w:hAnsi="Times New Roman" w:cs="Times New Roman"/>
+          <w:color w:val="2E74B5" w:themeColor="accent1" w:themeShade="BF"/>
+        </w:rPr>
+      </w:pPr>
+      <w:r>
+        <w:rPr>
+          <w:rFonts w:ascii="Times New Roman" w:hAnsi="Times New Roman" w:cs="Times New Roman"/>
+          <w:color w:val="2E74B5" w:themeColor="accent1" w:themeShade="BF"/>
+        </w:rPr>
+        <w:t>Fix bug that prohibits editing education skills and job history</w:t>
+      </w:r>
+    </w:p>
+    <w:p>
+      <w:pPr>
+        <w:rPr>
+          <w:rFonts w:ascii="Times New Roman" w:hAnsi="Times New Roman" w:cs="Times New Roman"/>
+          <w:color w:val="2E74B5" w:themeColor="accent1" w:themeShade="BF"/>
+        </w:rPr>
+      </w:pPr>
+      <w:r>
+        <w:rPr>
+          <w:rFonts w:ascii="Times New Roman" w:hAnsi="Times New Roman" w:cs="Times New Roman"/>
+          <w:color w:val="2E74B5" w:themeColor="accent1" w:themeShade="BF"/>
+        </w:rPr>
+        <w:t>Add feature that email the person who posted the job when someone applies</w:t>
+      </w:r>
+    </w:p>
+    <w:p>
+      <w:pPr>
+        <w:rPr>
+          <w:rFonts w:ascii="Times New Roman" w:hAnsi="Times New Roman" w:cs="Times New Roman"/>
+          <w:color w:val="2E74B5" w:themeColor="accent1" w:themeShade="BF"/>
+        </w:rPr>
+      </w:pPr>
+      <w:r>
+        <w:rPr>
+          <w:rFonts w:ascii="Times New Roman" w:hAnsi="Times New Roman" w:cs="Times New Roman"/>
+          <w:color w:val="2E74B5" w:themeColor="accent1" w:themeShade="BF"/>
+        </w:rPr>
+        <w:t>Add feature that emails the person who applied conformation email.</w:t>
+      </w:r>
+    </w:p>
+    <w:p>
+      <w:pPr>
+        <w:rPr>
+          <w:rFonts w:ascii="Times New Roman" w:hAnsi="Times New Roman" w:cs="Times New Roman"/>
+          <w:color w:val="2E74B5" w:themeColor="accent1" w:themeShade="BF"/>
+        </w:rPr>
+      </w:pPr>
+      <w:r>
+        <w:rPr>
+          <w:rFonts w:ascii="Times New Roman" w:hAnsi="Times New Roman" w:cs="Times New Roman"/>
+          <w:color w:val="2E74B5" w:themeColor="accent1" w:themeShade="BF"/>
+        </w:rPr>
+        <w:t>Add forgot password feature</w:t>
+      </w:r>
+    </w:p>
+    <w:p>
+      <w:pPr>
+        <w:rPr>
+          <w:rFonts w:ascii="Times New Roman" w:hAnsi="Times New Roman" w:cs="Times New Roman"/>
+          <w:color w:val="2E74B5" w:themeColor="accent1" w:themeShade="BF"/>
+        </w:rPr>
+      </w:pPr>
+      <w:r>
+        <w:rPr>
+          <w:rFonts w:ascii="Times New Roman" w:hAnsi="Times New Roman" w:cs="Times New Roman"/>
+          <w:color w:val="2E74B5" w:themeColor="accent1" w:themeShade="BF"/>
+        </w:rPr>
+        <w:t>Improve on website’s visual design</w:t>
       </w:r>
       <w:bookmarkStart w:id="0" w:name="_GoBack"/>
       <w:bookmarkEnd w:id="0"/>
-      <w:r>
+    </w:p>
+    <w:p>
+      <w:pPr>
+        <w:rPr>
+          <w:rFonts w:ascii="Times New Roman" w:hAnsi="Times New Roman" w:cs="Times New Roman"/>
+          <w:b/>
+          <w:color w:val="000000" w:themeColor="text1"/>
+          <w:sz w:val="28"/>
+          <w:szCs w:val="28"/>
+        </w:rPr>
+      </w:pPr>
+    </w:p>
+    <w:p>
+      <w:pPr>
+        <w:rPr>
+          <w:rFonts w:ascii="Times New Roman" w:hAnsi="Times New Roman" w:cs="Times New Roman"/>
+          <w:b/>
+          <w:color w:val="000000" w:themeColor="text1"/>
+          <w:sz w:val="28"/>
+          <w:szCs w:val="28"/>
+        </w:rPr>
+      </w:pPr>
+      <w:r>
+        <w:rPr>
+          <w:rFonts w:ascii="Times New Roman" w:hAnsi="Times New Roman" w:cs="Times New Roman"/>
+          <w:b/>
+          <w:color w:val="000000" w:themeColor="text1"/>
+          <w:sz w:val="28"/>
+          <w:szCs w:val="28"/>
+        </w:rPr>
+        <w:t>Known Bugs:</w:t>
+      </w:r>
+    </w:p>
+    <w:p>
+      <w:pPr>
         <w:rPr>
           <w:rFonts w:ascii="Times New Roman" w:hAnsi="Times New Roman" w:cs="Times New Roman"/>
           <w:color w:val="2E74B5" w:themeColor="accent1" w:themeShade="BF"/>
         </w:rPr>
-        <w:t xml:space="preserve"> delete the old one.</w:t>
+      </w:pPr>
+      <w:r>
+        <w:rPr>
+          <w:rFonts w:ascii="Times New Roman" w:hAnsi="Times New Roman" w:cs="Times New Roman"/>
+          <w:color w:val="2E74B5" w:themeColor="accent1" w:themeShade="BF"/>
+        </w:rPr>
+        <w:t>Bug where you cannot modify an education or job history. Current work around: make a new education/job history and delete the old one.</w:t>
       </w:r>
     </w:p>
     <w:p>
@@ -2429,8 +2589,20 @@
           <w:sz w:val="28"/>
           <w:szCs w:val="28"/>
         </w:rPr>
-        <w:t>-- Schema mydb</w:t>
-      </w:r>
+        <w:t xml:space="preserve">-- Schema </w:t>
+      </w:r>
+      <w:proofErr w:type="spellStart"/>
+      <w:r>
+        <w:rPr>
+          <w:rFonts w:ascii="Times New Roman" w:hAnsi="Times New Roman" w:cs="Times New Roman"/>
+          <w:b/>
+          <w:color w:val="000000" w:themeColor="text1"/>
+          <w:sz w:val="28"/>
+          <w:szCs w:val="28"/>
+        </w:rPr>
+        <w:t>mydb</w:t>
+      </w:r>
+      <w:proofErr w:type="spellEnd"/>
     </w:p>
     <w:p>
       <w:pPr>
@@ -2492,8 +2664,20 @@
           <w:sz w:val="28"/>
           <w:szCs w:val="28"/>
         </w:rPr>
-        <w:t>-- Schema laraveldb</w:t>
-      </w:r>
+        <w:t xml:space="preserve">-- Schema </w:t>
+      </w:r>
+      <w:proofErr w:type="spellStart"/>
+      <w:r>
+        <w:rPr>
+          <w:rFonts w:ascii="Times New Roman" w:hAnsi="Times New Roman" w:cs="Times New Roman"/>
+          <w:b/>
+          <w:color w:val="000000" w:themeColor="text1"/>
+          <w:sz w:val="28"/>
+          <w:szCs w:val="28"/>
+        </w:rPr>
+        <w:t>laraveldb</w:t>
+      </w:r>
+      <w:proofErr w:type="spellEnd"/>
     </w:p>
     <w:p>
       <w:pPr>
@@ -2566,8 +2750,20 @@
           <w:sz w:val="28"/>
           <w:szCs w:val="28"/>
         </w:rPr>
-        <w:t>-- Schema laraveldb</w:t>
-      </w:r>
+        <w:t xml:space="preserve">-- Schema </w:t>
+      </w:r>
+      <w:proofErr w:type="spellStart"/>
+      <w:r>
+        <w:rPr>
+          <w:rFonts w:ascii="Times New Roman" w:hAnsi="Times New Roman" w:cs="Times New Roman"/>
+          <w:b/>
+          <w:color w:val="000000" w:themeColor="text1"/>
+          <w:sz w:val="28"/>
+          <w:szCs w:val="28"/>
+        </w:rPr>
+        <w:t>laraveldb</w:t>
+      </w:r>
+      <w:proofErr w:type="spellEnd"/>
     </w:p>
     <w:p>
       <w:pPr>
@@ -2608,28 +2804,72 @@
           <w:sz w:val="28"/>
           <w:szCs w:val="28"/>
         </w:rPr>
-        <w:t>CREATE SCHEMA IF NOT EXISTS `laraveldb` DEFAULT CHARACTER SET latin1 ;</w:t>
-      </w:r>
-    </w:p>
-    <w:p>
-      <w:pPr>
-        <w:rPr>
-          <w:rFonts w:ascii="Times New Roman" w:hAnsi="Times New Roman" w:cs="Times New Roman"/>
-          <w:b/>
-          <w:color w:val="000000" w:themeColor="text1"/>
-          <w:sz w:val="28"/>
-          <w:szCs w:val="28"/>
-        </w:rPr>
-      </w:pPr>
-      <w:r>
-        <w:rPr>
-          <w:rFonts w:ascii="Times New Roman" w:hAnsi="Times New Roman" w:cs="Times New Roman"/>
-          <w:b/>
-          <w:color w:val="000000" w:themeColor="text1"/>
-          <w:sz w:val="28"/>
-          <w:szCs w:val="28"/>
-        </w:rPr>
-        <w:t>USE `laraveldb` ;</w:t>
+        <w:t>CREATE SCHEMA IF NOT EXISTS `</w:t>
+      </w:r>
+      <w:proofErr w:type="spellStart"/>
+      <w:r>
+        <w:rPr>
+          <w:rFonts w:ascii="Times New Roman" w:hAnsi="Times New Roman" w:cs="Times New Roman"/>
+          <w:b/>
+          <w:color w:val="000000" w:themeColor="text1"/>
+          <w:sz w:val="28"/>
+          <w:szCs w:val="28"/>
+        </w:rPr>
+        <w:t>laraveldb</w:t>
+      </w:r>
+      <w:proofErr w:type="spellEnd"/>
+      <w:r>
+        <w:rPr>
+          <w:rFonts w:ascii="Times New Roman" w:hAnsi="Times New Roman" w:cs="Times New Roman"/>
+          <w:b/>
+          <w:color w:val="000000" w:themeColor="text1"/>
+          <w:sz w:val="28"/>
+          <w:szCs w:val="28"/>
+        </w:rPr>
+        <w:t>` DEFAULT CHARACTER SET latin1 ;</w:t>
+      </w:r>
+    </w:p>
+    <w:p>
+      <w:pPr>
+        <w:rPr>
+          <w:rFonts w:ascii="Times New Roman" w:hAnsi="Times New Roman" w:cs="Times New Roman"/>
+          <w:b/>
+          <w:color w:val="000000" w:themeColor="text1"/>
+          <w:sz w:val="28"/>
+          <w:szCs w:val="28"/>
+        </w:rPr>
+      </w:pPr>
+      <w:r>
+        <w:rPr>
+          <w:rFonts w:ascii="Times New Roman" w:hAnsi="Times New Roman" w:cs="Times New Roman"/>
+          <w:b/>
+          <w:color w:val="000000" w:themeColor="text1"/>
+          <w:sz w:val="28"/>
+          <w:szCs w:val="28"/>
+        </w:rPr>
+        <w:t>USE `</w:t>
+      </w:r>
+      <w:proofErr w:type="spellStart"/>
+      <w:r>
+        <w:rPr>
+          <w:rFonts w:ascii="Times New Roman" w:hAnsi="Times New Roman" w:cs="Times New Roman"/>
+          <w:b/>
+          <w:color w:val="000000" w:themeColor="text1"/>
+          <w:sz w:val="28"/>
+          <w:szCs w:val="28"/>
+        </w:rPr>
+        <w:t>laraveldb</w:t>
+      </w:r>
+      <w:proofErr w:type="spellEnd"/>
+      <w:r>
+        <w:rPr>
+          <w:rFonts w:ascii="Times New Roman" w:hAnsi="Times New Roman" w:cs="Times New Roman"/>
+          <w:b/>
+          <w:color w:val="000000" w:themeColor="text1"/>
+          <w:sz w:val="28"/>
+          <w:szCs w:val="28"/>
+        </w:rPr>
+        <w:t>` ;</w:t>
       </w:r>
     </w:p>
     <w:p>
@@ -2682,7 +2922,29 @@
           <w:sz w:val="28"/>
           <w:szCs w:val="28"/>
         </w:rPr>
-        <w:t>-- Table `laraveldb`.`user`</w:t>
+        <w:t>-- Table `</w:t>
+      </w:r>
+      <w:proofErr w:type="spellStart"/>
+      <w:r>
+        <w:rPr>
+          <w:rFonts w:ascii="Times New Roman" w:hAnsi="Times New Roman" w:cs="Times New Roman"/>
+          <w:b/>
+          <w:color w:val="000000" w:themeColor="text1"/>
+          <w:sz w:val="28"/>
+          <w:szCs w:val="28"/>
+        </w:rPr>
+        <w:t>laraveldb</w:t>
+      </w:r>
+      <w:proofErr w:type="spellEnd"/>
+      <w:r>
+        <w:rPr>
+          <w:rFonts w:ascii="Times New Roman" w:hAnsi="Times New Roman" w:cs="Times New Roman"/>
+          <w:b/>
+          <w:color w:val="000000" w:themeColor="text1"/>
+          <w:sz w:val="28"/>
+          <w:szCs w:val="28"/>
+        </w:rPr>
+        <w:t>`.`user`</w:t>
       </w:r>
     </w:p>
     <w:p>
@@ -2724,28 +2986,72 @@
           <w:sz w:val="28"/>
           <w:szCs w:val="28"/>
         </w:rPr>
-        <w:t>CREATE TABLE IF NOT EXISTS `laraveldb`.`user` (</w:t>
-      </w:r>
-    </w:p>
-    <w:p>
-      <w:pPr>
-        <w:rPr>
-          <w:rFonts w:ascii="Times New Roman" w:hAnsi="Times New Roman" w:cs="Times New Roman"/>
-          <w:b/>
-          <w:color w:val="000000" w:themeColor="text1"/>
-          <w:sz w:val="28"/>
-          <w:szCs w:val="28"/>
-        </w:rPr>
-      </w:pPr>
-      <w:r>
-        <w:rPr>
-          <w:rFonts w:ascii="Times New Roman" w:hAnsi="Times New Roman" w:cs="Times New Roman"/>
-          <w:b/>
-          <w:color w:val="000000" w:themeColor="text1"/>
-          <w:sz w:val="28"/>
-          <w:szCs w:val="28"/>
-        </w:rPr>
-        <w:t xml:space="preserve">  `userId` INT(11) NOT NULL AUTO_INCREMENT,</w:t>
+        <w:t>CREATE TABLE IF NOT EXISTS `</w:t>
+      </w:r>
+      <w:proofErr w:type="spellStart"/>
+      <w:r>
+        <w:rPr>
+          <w:rFonts w:ascii="Times New Roman" w:hAnsi="Times New Roman" w:cs="Times New Roman"/>
+          <w:b/>
+          <w:color w:val="000000" w:themeColor="text1"/>
+          <w:sz w:val="28"/>
+          <w:szCs w:val="28"/>
+        </w:rPr>
+        <w:t>laraveldb</w:t>
+      </w:r>
+      <w:proofErr w:type="spellEnd"/>
+      <w:r>
+        <w:rPr>
+          <w:rFonts w:ascii="Times New Roman" w:hAnsi="Times New Roman" w:cs="Times New Roman"/>
+          <w:b/>
+          <w:color w:val="000000" w:themeColor="text1"/>
+          <w:sz w:val="28"/>
+          <w:szCs w:val="28"/>
+        </w:rPr>
+        <w:t>`.`user` (</w:t>
+      </w:r>
+    </w:p>
+    <w:p>
+      <w:pPr>
+        <w:rPr>
+          <w:rFonts w:ascii="Times New Roman" w:hAnsi="Times New Roman" w:cs="Times New Roman"/>
+          <w:b/>
+          <w:color w:val="000000" w:themeColor="text1"/>
+          <w:sz w:val="28"/>
+          <w:szCs w:val="28"/>
+        </w:rPr>
+      </w:pPr>
+      <w:r>
+        <w:rPr>
+          <w:rFonts w:ascii="Times New Roman" w:hAnsi="Times New Roman" w:cs="Times New Roman"/>
+          <w:b/>
+          <w:color w:val="000000" w:themeColor="text1"/>
+          <w:sz w:val="28"/>
+          <w:szCs w:val="28"/>
+        </w:rPr>
+        <w:t xml:space="preserve">  `</w:t>
+      </w:r>
+      <w:proofErr w:type="spellStart"/>
+      <w:r>
+        <w:rPr>
+          <w:rFonts w:ascii="Times New Roman" w:hAnsi="Times New Roman" w:cs="Times New Roman"/>
+          <w:b/>
+          <w:color w:val="000000" w:themeColor="text1"/>
+          <w:sz w:val="28"/>
+          <w:szCs w:val="28"/>
+        </w:rPr>
+        <w:t>userId</w:t>
+      </w:r>
+      <w:proofErr w:type="spellEnd"/>
+      <w:r>
+        <w:rPr>
+          <w:rFonts w:ascii="Times New Roman" w:hAnsi="Times New Roman" w:cs="Times New Roman"/>
+          <w:b/>
+          <w:color w:val="000000" w:themeColor="text1"/>
+          <w:sz w:val="28"/>
+          <w:szCs w:val="28"/>
+        </w:rPr>
+        <w:t>` INT(11) NOT NULL AUTO_INCREMENT,</w:t>
       </w:r>
     </w:p>
     <w:p>
@@ -2808,28 +3114,72 @@
           <w:sz w:val="28"/>
           <w:szCs w:val="28"/>
         </w:rPr>
-        <w:t xml:space="preserve">  `firstName` VARCHAR(45) NULL DEFAULT NULL,</w:t>
-      </w:r>
-    </w:p>
-    <w:p>
-      <w:pPr>
-        <w:rPr>
-          <w:rFonts w:ascii="Times New Roman" w:hAnsi="Times New Roman" w:cs="Times New Roman"/>
-          <w:b/>
-          <w:color w:val="000000" w:themeColor="text1"/>
-          <w:sz w:val="28"/>
-          <w:szCs w:val="28"/>
-        </w:rPr>
-      </w:pPr>
-      <w:r>
-        <w:rPr>
-          <w:rFonts w:ascii="Times New Roman" w:hAnsi="Times New Roman" w:cs="Times New Roman"/>
-          <w:b/>
-          <w:color w:val="000000" w:themeColor="text1"/>
-          <w:sz w:val="28"/>
-          <w:szCs w:val="28"/>
-        </w:rPr>
-        <w:t xml:space="preserve">  `lastName` VARCHAR(45) NULL DEFAULT NULL,</w:t>
+        <w:t xml:space="preserve">  `</w:t>
+      </w:r>
+      <w:proofErr w:type="spellStart"/>
+      <w:r>
+        <w:rPr>
+          <w:rFonts w:ascii="Times New Roman" w:hAnsi="Times New Roman" w:cs="Times New Roman"/>
+          <w:b/>
+          <w:color w:val="000000" w:themeColor="text1"/>
+          <w:sz w:val="28"/>
+          <w:szCs w:val="28"/>
+        </w:rPr>
+        <w:t>firstName</w:t>
+      </w:r>
+      <w:proofErr w:type="spellEnd"/>
+      <w:r>
+        <w:rPr>
+          <w:rFonts w:ascii="Times New Roman" w:hAnsi="Times New Roman" w:cs="Times New Roman"/>
+          <w:b/>
+          <w:color w:val="000000" w:themeColor="text1"/>
+          <w:sz w:val="28"/>
+          <w:szCs w:val="28"/>
+        </w:rPr>
+        <w:t>` VARCHAR(45) NULL DEFAULT NULL,</w:t>
+      </w:r>
+    </w:p>
+    <w:p>
+      <w:pPr>
+        <w:rPr>
+          <w:rFonts w:ascii="Times New Roman" w:hAnsi="Times New Roman" w:cs="Times New Roman"/>
+          <w:b/>
+          <w:color w:val="000000" w:themeColor="text1"/>
+          <w:sz w:val="28"/>
+          <w:szCs w:val="28"/>
+        </w:rPr>
+      </w:pPr>
+      <w:r>
+        <w:rPr>
+          <w:rFonts w:ascii="Times New Roman" w:hAnsi="Times New Roman" w:cs="Times New Roman"/>
+          <w:b/>
+          <w:color w:val="000000" w:themeColor="text1"/>
+          <w:sz w:val="28"/>
+          <w:szCs w:val="28"/>
+        </w:rPr>
+        <w:t xml:space="preserve">  `</w:t>
+      </w:r>
+      <w:proofErr w:type="spellStart"/>
+      <w:r>
+        <w:rPr>
+          <w:rFonts w:ascii="Times New Roman" w:hAnsi="Times New Roman" w:cs="Times New Roman"/>
+          <w:b/>
+          <w:color w:val="000000" w:themeColor="text1"/>
+          <w:sz w:val="28"/>
+          <w:szCs w:val="28"/>
+        </w:rPr>
+        <w:t>lastName</w:t>
+      </w:r>
+      <w:proofErr w:type="spellEnd"/>
+      <w:r>
+        <w:rPr>
+          <w:rFonts w:ascii="Times New Roman" w:hAnsi="Times New Roman" w:cs="Times New Roman"/>
+          <w:b/>
+          <w:color w:val="000000" w:themeColor="text1"/>
+          <w:sz w:val="28"/>
+          <w:szCs w:val="28"/>
+        </w:rPr>
+        <w:t>` VARCHAR(45) NULL DEFAULT NULL,</w:t>
       </w:r>
     </w:p>
     <w:p>
@@ -2977,7 +3327,29 @@
           <w:sz w:val="28"/>
           <w:szCs w:val="28"/>
         </w:rPr>
-        <w:t xml:space="preserve">  `phoneNumber` VARCHAR(45) NULL DEFAULT NULL,</w:t>
+        <w:t xml:space="preserve">  `</w:t>
+      </w:r>
+      <w:proofErr w:type="spellStart"/>
+      <w:r>
+        <w:rPr>
+          <w:rFonts w:ascii="Times New Roman" w:hAnsi="Times New Roman" w:cs="Times New Roman"/>
+          <w:b/>
+          <w:color w:val="000000" w:themeColor="text1"/>
+          <w:sz w:val="28"/>
+          <w:szCs w:val="28"/>
+        </w:rPr>
+        <w:t>phoneNumber</w:t>
+      </w:r>
+      <w:proofErr w:type="spellEnd"/>
+      <w:r>
+        <w:rPr>
+          <w:rFonts w:ascii="Times New Roman" w:hAnsi="Times New Roman" w:cs="Times New Roman"/>
+          <w:b/>
+          <w:color w:val="000000" w:themeColor="text1"/>
+          <w:sz w:val="28"/>
+          <w:szCs w:val="28"/>
+        </w:rPr>
+        <w:t>` VARCHAR(45) NULL DEFAULT NULL,</w:t>
       </w:r>
     </w:p>
     <w:p>
@@ -3019,50 +3391,106 @@
           <w:sz w:val="28"/>
           <w:szCs w:val="28"/>
         </w:rPr>
-        <w:t xml:space="preserve">  `isSuspended` VARCHAR(45) NULL DEFAULT NULL,</w:t>
-      </w:r>
-    </w:p>
-    <w:p>
-      <w:pPr>
-        <w:rPr>
-          <w:rFonts w:ascii="Times New Roman" w:hAnsi="Times New Roman" w:cs="Times New Roman"/>
-          <w:b/>
-          <w:color w:val="000000" w:themeColor="text1"/>
-          <w:sz w:val="28"/>
-          <w:szCs w:val="28"/>
-        </w:rPr>
-      </w:pPr>
-      <w:r>
-        <w:rPr>
-          <w:rFonts w:ascii="Times New Roman" w:hAnsi="Times New Roman" w:cs="Times New Roman"/>
-          <w:b/>
-          <w:color w:val="000000" w:themeColor="text1"/>
-          <w:sz w:val="28"/>
-          <w:szCs w:val="28"/>
-        </w:rPr>
-        <w:t xml:space="preserve">  PRIMARY KEY (`userId`))</w:t>
-      </w:r>
-    </w:p>
-    <w:p>
-      <w:pPr>
-        <w:rPr>
-          <w:rFonts w:ascii="Times New Roman" w:hAnsi="Times New Roman" w:cs="Times New Roman"/>
-          <w:b/>
-          <w:color w:val="000000" w:themeColor="text1"/>
-          <w:sz w:val="28"/>
-          <w:szCs w:val="28"/>
-        </w:rPr>
-      </w:pPr>
-      <w:r>
-        <w:rPr>
-          <w:rFonts w:ascii="Times New Roman" w:hAnsi="Times New Roman" w:cs="Times New Roman"/>
-          <w:b/>
-          <w:color w:val="000000" w:themeColor="text1"/>
-          <w:sz w:val="28"/>
-          <w:szCs w:val="28"/>
-        </w:rPr>
-        <w:t>ENGINE = InnoDB</w:t>
-      </w:r>
+        <w:t xml:space="preserve">  `</w:t>
+      </w:r>
+      <w:proofErr w:type="spellStart"/>
+      <w:r>
+        <w:rPr>
+          <w:rFonts w:ascii="Times New Roman" w:hAnsi="Times New Roman" w:cs="Times New Roman"/>
+          <w:b/>
+          <w:color w:val="000000" w:themeColor="text1"/>
+          <w:sz w:val="28"/>
+          <w:szCs w:val="28"/>
+        </w:rPr>
+        <w:t>isSuspended</w:t>
+      </w:r>
+      <w:proofErr w:type="spellEnd"/>
+      <w:r>
+        <w:rPr>
+          <w:rFonts w:ascii="Times New Roman" w:hAnsi="Times New Roman" w:cs="Times New Roman"/>
+          <w:b/>
+          <w:color w:val="000000" w:themeColor="text1"/>
+          <w:sz w:val="28"/>
+          <w:szCs w:val="28"/>
+        </w:rPr>
+        <w:t>` VARCHAR(45) NULL DEFAULT NULL,</w:t>
+      </w:r>
+    </w:p>
+    <w:p>
+      <w:pPr>
+        <w:rPr>
+          <w:rFonts w:ascii="Times New Roman" w:hAnsi="Times New Roman" w:cs="Times New Roman"/>
+          <w:b/>
+          <w:color w:val="000000" w:themeColor="text1"/>
+          <w:sz w:val="28"/>
+          <w:szCs w:val="28"/>
+        </w:rPr>
+      </w:pPr>
+      <w:r>
+        <w:rPr>
+          <w:rFonts w:ascii="Times New Roman" w:hAnsi="Times New Roman" w:cs="Times New Roman"/>
+          <w:b/>
+          <w:color w:val="000000" w:themeColor="text1"/>
+          <w:sz w:val="28"/>
+          <w:szCs w:val="28"/>
+        </w:rPr>
+        <w:t xml:space="preserve">  PRIMARY KEY (`</w:t>
+      </w:r>
+      <w:proofErr w:type="spellStart"/>
+      <w:r>
+        <w:rPr>
+          <w:rFonts w:ascii="Times New Roman" w:hAnsi="Times New Roman" w:cs="Times New Roman"/>
+          <w:b/>
+          <w:color w:val="000000" w:themeColor="text1"/>
+          <w:sz w:val="28"/>
+          <w:szCs w:val="28"/>
+        </w:rPr>
+        <w:t>userId</w:t>
+      </w:r>
+      <w:proofErr w:type="spellEnd"/>
+      <w:r>
+        <w:rPr>
+          <w:rFonts w:ascii="Times New Roman" w:hAnsi="Times New Roman" w:cs="Times New Roman"/>
+          <w:b/>
+          <w:color w:val="000000" w:themeColor="text1"/>
+          <w:sz w:val="28"/>
+          <w:szCs w:val="28"/>
+        </w:rPr>
+        <w:t>`))</w:t>
+      </w:r>
+    </w:p>
+    <w:p>
+      <w:pPr>
+        <w:rPr>
+          <w:rFonts w:ascii="Times New Roman" w:hAnsi="Times New Roman" w:cs="Times New Roman"/>
+          <w:b/>
+          <w:color w:val="000000" w:themeColor="text1"/>
+          <w:sz w:val="28"/>
+          <w:szCs w:val="28"/>
+        </w:rPr>
+      </w:pPr>
+      <w:r>
+        <w:rPr>
+          <w:rFonts w:ascii="Times New Roman" w:hAnsi="Times New Roman" w:cs="Times New Roman"/>
+          <w:b/>
+          <w:color w:val="000000" w:themeColor="text1"/>
+          <w:sz w:val="28"/>
+          <w:szCs w:val="28"/>
+        </w:rPr>
+        <w:t xml:space="preserve">ENGINE = </w:t>
+      </w:r>
+      <w:proofErr w:type="spellStart"/>
+      <w:r>
+        <w:rPr>
+          <w:rFonts w:ascii="Times New Roman" w:hAnsi="Times New Roman" w:cs="Times New Roman"/>
+          <w:b/>
+          <w:color w:val="000000" w:themeColor="text1"/>
+          <w:sz w:val="28"/>
+          <w:szCs w:val="28"/>
+        </w:rPr>
+        <w:t>InnoDB</w:t>
+      </w:r>
+      <w:proofErr w:type="spellEnd"/>
     </w:p>
     <w:p>
       <w:pPr>
@@ -3167,7 +3595,29 @@
           <w:sz w:val="28"/>
           <w:szCs w:val="28"/>
         </w:rPr>
-        <w:t>-- Table `laraveldb`.`education`</w:t>
+        <w:t>-- Table `</w:t>
+      </w:r>
+      <w:proofErr w:type="spellStart"/>
+      <w:r>
+        <w:rPr>
+          <w:rFonts w:ascii="Times New Roman" w:hAnsi="Times New Roman" w:cs="Times New Roman"/>
+          <w:b/>
+          <w:color w:val="000000" w:themeColor="text1"/>
+          <w:sz w:val="28"/>
+          <w:szCs w:val="28"/>
+        </w:rPr>
+        <w:t>laraveldb</w:t>
+      </w:r>
+      <w:proofErr w:type="spellEnd"/>
+      <w:r>
+        <w:rPr>
+          <w:rFonts w:ascii="Times New Roman" w:hAnsi="Times New Roman" w:cs="Times New Roman"/>
+          <w:b/>
+          <w:color w:val="000000" w:themeColor="text1"/>
+          <w:sz w:val="28"/>
+          <w:szCs w:val="28"/>
+        </w:rPr>
+        <w:t>`.`education`</w:t>
       </w:r>
     </w:p>
     <w:p>
@@ -3209,7 +3659,29 @@
           <w:sz w:val="28"/>
           <w:szCs w:val="28"/>
         </w:rPr>
-        <w:t>CREATE TABLE IF NOT EXISTS `laraveldb`.`education` (</w:t>
+        <w:t>CREATE TABLE IF NOT EXISTS `</w:t>
+      </w:r>
+      <w:proofErr w:type="spellStart"/>
+      <w:r>
+        <w:rPr>
+          <w:rFonts w:ascii="Times New Roman" w:hAnsi="Times New Roman" w:cs="Times New Roman"/>
+          <w:b/>
+          <w:color w:val="000000" w:themeColor="text1"/>
+          <w:sz w:val="28"/>
+          <w:szCs w:val="28"/>
+        </w:rPr>
+        <w:t>laraveldb</w:t>
+      </w:r>
+      <w:proofErr w:type="spellEnd"/>
+      <w:r>
+        <w:rPr>
+          <w:rFonts w:ascii="Times New Roman" w:hAnsi="Times New Roman" w:cs="Times New Roman"/>
+          <w:b/>
+          <w:color w:val="000000" w:themeColor="text1"/>
+          <w:sz w:val="28"/>
+          <w:szCs w:val="28"/>
+        </w:rPr>
+        <w:t>`.`education` (</w:t>
       </w:r>
     </w:p>
     <w:p>
@@ -3251,7 +3723,29 @@
           <w:sz w:val="28"/>
           <w:szCs w:val="28"/>
         </w:rPr>
-        <w:t xml:space="preserve">  `yearsAttended` INT(11) NOT NULL,</w:t>
+        <w:t xml:space="preserve">  `</w:t>
+      </w:r>
+      <w:proofErr w:type="spellStart"/>
+      <w:r>
+        <w:rPr>
+          <w:rFonts w:ascii="Times New Roman" w:hAnsi="Times New Roman" w:cs="Times New Roman"/>
+          <w:b/>
+          <w:color w:val="000000" w:themeColor="text1"/>
+          <w:sz w:val="28"/>
+          <w:szCs w:val="28"/>
+        </w:rPr>
+        <w:t>yearsAttended</w:t>
+      </w:r>
+      <w:proofErr w:type="spellEnd"/>
+      <w:r>
+        <w:rPr>
+          <w:rFonts w:ascii="Times New Roman" w:hAnsi="Times New Roman" w:cs="Times New Roman"/>
+          <w:b/>
+          <w:color w:val="000000" w:themeColor="text1"/>
+          <w:sz w:val="28"/>
+          <w:szCs w:val="28"/>
+        </w:rPr>
+        <w:t>` INT(11) NOT NULL,</w:t>
       </w:r>
     </w:p>
     <w:p>
@@ -3314,28 +3808,72 @@
           <w:sz w:val="28"/>
           <w:szCs w:val="28"/>
         </w:rPr>
-        <w:t xml:space="preserve">  `userId` INT(11) NOT NULL,</w:t>
-      </w:r>
-    </w:p>
-    <w:p>
-      <w:pPr>
-        <w:rPr>
-          <w:rFonts w:ascii="Times New Roman" w:hAnsi="Times New Roman" w:cs="Times New Roman"/>
-          <w:b/>
-          <w:color w:val="000000" w:themeColor="text1"/>
-          <w:sz w:val="28"/>
-          <w:szCs w:val="28"/>
-        </w:rPr>
-      </w:pPr>
-      <w:r>
-        <w:rPr>
-          <w:rFonts w:ascii="Times New Roman" w:hAnsi="Times New Roman" w:cs="Times New Roman"/>
-          <w:b/>
-          <w:color w:val="000000" w:themeColor="text1"/>
-          <w:sz w:val="28"/>
-          <w:szCs w:val="28"/>
-        </w:rPr>
-        <w:t xml:space="preserve">  `gpa` VARCHAR(4) NOT NULL,</w:t>
+        <w:t xml:space="preserve">  `</w:t>
+      </w:r>
+      <w:proofErr w:type="spellStart"/>
+      <w:r>
+        <w:rPr>
+          <w:rFonts w:ascii="Times New Roman" w:hAnsi="Times New Roman" w:cs="Times New Roman"/>
+          <w:b/>
+          <w:color w:val="000000" w:themeColor="text1"/>
+          <w:sz w:val="28"/>
+          <w:szCs w:val="28"/>
+        </w:rPr>
+        <w:t>userId</w:t>
+      </w:r>
+      <w:proofErr w:type="spellEnd"/>
+      <w:r>
+        <w:rPr>
+          <w:rFonts w:ascii="Times New Roman" w:hAnsi="Times New Roman" w:cs="Times New Roman"/>
+          <w:b/>
+          <w:color w:val="000000" w:themeColor="text1"/>
+          <w:sz w:val="28"/>
+          <w:szCs w:val="28"/>
+        </w:rPr>
+        <w:t>` INT(11) NOT NULL,</w:t>
+      </w:r>
+    </w:p>
+    <w:p>
+      <w:pPr>
+        <w:rPr>
+          <w:rFonts w:ascii="Times New Roman" w:hAnsi="Times New Roman" w:cs="Times New Roman"/>
+          <w:b/>
+          <w:color w:val="000000" w:themeColor="text1"/>
+          <w:sz w:val="28"/>
+          <w:szCs w:val="28"/>
+        </w:rPr>
+      </w:pPr>
+      <w:r>
+        <w:rPr>
+          <w:rFonts w:ascii="Times New Roman" w:hAnsi="Times New Roman" w:cs="Times New Roman"/>
+          <w:b/>
+          <w:color w:val="000000" w:themeColor="text1"/>
+          <w:sz w:val="28"/>
+          <w:szCs w:val="28"/>
+        </w:rPr>
+        <w:t xml:space="preserve">  `</w:t>
+      </w:r>
+      <w:proofErr w:type="spellStart"/>
+      <w:r>
+        <w:rPr>
+          <w:rFonts w:ascii="Times New Roman" w:hAnsi="Times New Roman" w:cs="Times New Roman"/>
+          <w:b/>
+          <w:color w:val="000000" w:themeColor="text1"/>
+          <w:sz w:val="28"/>
+          <w:szCs w:val="28"/>
+        </w:rPr>
+        <w:t>gpa</w:t>
+      </w:r>
+      <w:proofErr w:type="spellEnd"/>
+      <w:r>
+        <w:rPr>
+          <w:rFonts w:ascii="Times New Roman" w:hAnsi="Times New Roman" w:cs="Times New Roman"/>
+          <w:b/>
+          <w:color w:val="000000" w:themeColor="text1"/>
+          <w:sz w:val="28"/>
+          <w:szCs w:val="28"/>
+        </w:rPr>
+        <w:t>` VARCHAR(4) NOT NULL,</w:t>
       </w:r>
     </w:p>
     <w:p>
@@ -3377,7 +3915,51 @@
           <w:sz w:val="28"/>
           <w:szCs w:val="28"/>
         </w:rPr>
-        <w:t xml:space="preserve">  INDEX `userId` (`userId` ASC),</w:t>
+        <w:t xml:space="preserve">  INDEX `</w:t>
+      </w:r>
+      <w:proofErr w:type="spellStart"/>
+      <w:r>
+        <w:rPr>
+          <w:rFonts w:ascii="Times New Roman" w:hAnsi="Times New Roman" w:cs="Times New Roman"/>
+          <w:b/>
+          <w:color w:val="000000" w:themeColor="text1"/>
+          <w:sz w:val="28"/>
+          <w:szCs w:val="28"/>
+        </w:rPr>
+        <w:t>userId</w:t>
+      </w:r>
+      <w:proofErr w:type="spellEnd"/>
+      <w:r>
+        <w:rPr>
+          <w:rFonts w:ascii="Times New Roman" w:hAnsi="Times New Roman" w:cs="Times New Roman"/>
+          <w:b/>
+          <w:color w:val="000000" w:themeColor="text1"/>
+          <w:sz w:val="28"/>
+          <w:szCs w:val="28"/>
+        </w:rPr>
+        <w:t>` (`</w:t>
+      </w:r>
+      <w:proofErr w:type="spellStart"/>
+      <w:r>
+        <w:rPr>
+          <w:rFonts w:ascii="Times New Roman" w:hAnsi="Times New Roman" w:cs="Times New Roman"/>
+          <w:b/>
+          <w:color w:val="000000" w:themeColor="text1"/>
+          <w:sz w:val="28"/>
+          <w:szCs w:val="28"/>
+        </w:rPr>
+        <w:t>userId</w:t>
+      </w:r>
+      <w:proofErr w:type="spellEnd"/>
+      <w:r>
+        <w:rPr>
+          <w:rFonts w:ascii="Times New Roman" w:hAnsi="Times New Roman" w:cs="Times New Roman"/>
+          <w:b/>
+          <w:color w:val="000000" w:themeColor="text1"/>
+          <w:sz w:val="28"/>
+          <w:szCs w:val="28"/>
+        </w:rPr>
+        <w:t>` ASC),</w:t>
       </w:r>
     </w:p>
     <w:p>
@@ -3419,50 +4001,128 @@
           <w:sz w:val="28"/>
           <w:szCs w:val="28"/>
         </w:rPr>
-        <w:t xml:space="preserve">    FOREIGN KEY (`userId`)</w:t>
-      </w:r>
-    </w:p>
-    <w:p>
-      <w:pPr>
-        <w:rPr>
-          <w:rFonts w:ascii="Times New Roman" w:hAnsi="Times New Roman" w:cs="Times New Roman"/>
-          <w:b/>
-          <w:color w:val="000000" w:themeColor="text1"/>
-          <w:sz w:val="28"/>
-          <w:szCs w:val="28"/>
-        </w:rPr>
-      </w:pPr>
-      <w:r>
-        <w:rPr>
-          <w:rFonts w:ascii="Times New Roman" w:hAnsi="Times New Roman" w:cs="Times New Roman"/>
-          <w:b/>
-          <w:color w:val="000000" w:themeColor="text1"/>
-          <w:sz w:val="28"/>
-          <w:szCs w:val="28"/>
-        </w:rPr>
-        <w:t xml:space="preserve">    REFERENCES `laraveldb`.`user` (`userId`))</w:t>
-      </w:r>
-    </w:p>
-    <w:p>
-      <w:pPr>
-        <w:rPr>
-          <w:rFonts w:ascii="Times New Roman" w:hAnsi="Times New Roman" w:cs="Times New Roman"/>
-          <w:b/>
-          <w:color w:val="000000" w:themeColor="text1"/>
-          <w:sz w:val="28"/>
-          <w:szCs w:val="28"/>
-        </w:rPr>
-      </w:pPr>
-      <w:r>
-        <w:rPr>
-          <w:rFonts w:ascii="Times New Roman" w:hAnsi="Times New Roman" w:cs="Times New Roman"/>
-          <w:b/>
-          <w:color w:val="000000" w:themeColor="text1"/>
-          <w:sz w:val="28"/>
-          <w:szCs w:val="28"/>
-        </w:rPr>
-        <w:t>ENGINE = InnoDB</w:t>
-      </w:r>
+        <w:t xml:space="preserve">    FOREIGN KEY (`</w:t>
+      </w:r>
+      <w:proofErr w:type="spellStart"/>
+      <w:r>
+        <w:rPr>
+          <w:rFonts w:ascii="Times New Roman" w:hAnsi="Times New Roman" w:cs="Times New Roman"/>
+          <w:b/>
+          <w:color w:val="000000" w:themeColor="text1"/>
+          <w:sz w:val="28"/>
+          <w:szCs w:val="28"/>
+        </w:rPr>
+        <w:t>userId</w:t>
+      </w:r>
+      <w:proofErr w:type="spellEnd"/>
+      <w:r>
+        <w:rPr>
+          <w:rFonts w:ascii="Times New Roman" w:hAnsi="Times New Roman" w:cs="Times New Roman"/>
+          <w:b/>
+          <w:color w:val="000000" w:themeColor="text1"/>
+          <w:sz w:val="28"/>
+          <w:szCs w:val="28"/>
+        </w:rPr>
+        <w:t>`)</w:t>
+      </w:r>
+    </w:p>
+    <w:p>
+      <w:pPr>
+        <w:rPr>
+          <w:rFonts w:ascii="Times New Roman" w:hAnsi="Times New Roman" w:cs="Times New Roman"/>
+          <w:b/>
+          <w:color w:val="000000" w:themeColor="text1"/>
+          <w:sz w:val="28"/>
+          <w:szCs w:val="28"/>
+        </w:rPr>
+      </w:pPr>
+      <w:r>
+        <w:rPr>
+          <w:rFonts w:ascii="Times New Roman" w:hAnsi="Times New Roman" w:cs="Times New Roman"/>
+          <w:b/>
+          <w:color w:val="000000" w:themeColor="text1"/>
+          <w:sz w:val="28"/>
+          <w:szCs w:val="28"/>
+        </w:rPr>
+        <w:t xml:space="preserve">    REFERENCES `</w:t>
+      </w:r>
+      <w:proofErr w:type="spellStart"/>
+      <w:r>
+        <w:rPr>
+          <w:rFonts w:ascii="Times New Roman" w:hAnsi="Times New Roman" w:cs="Times New Roman"/>
+          <w:b/>
+          <w:color w:val="000000" w:themeColor="text1"/>
+          <w:sz w:val="28"/>
+          <w:szCs w:val="28"/>
+        </w:rPr>
+        <w:t>laraveldb</w:t>
+      </w:r>
+      <w:proofErr w:type="spellEnd"/>
+      <w:r>
+        <w:rPr>
+          <w:rFonts w:ascii="Times New Roman" w:hAnsi="Times New Roman" w:cs="Times New Roman"/>
+          <w:b/>
+          <w:color w:val="000000" w:themeColor="text1"/>
+          <w:sz w:val="28"/>
+          <w:szCs w:val="28"/>
+        </w:rPr>
+        <w:t>`.`user` (`</w:t>
+      </w:r>
+      <w:proofErr w:type="spellStart"/>
+      <w:r>
+        <w:rPr>
+          <w:rFonts w:ascii="Times New Roman" w:hAnsi="Times New Roman" w:cs="Times New Roman"/>
+          <w:b/>
+          <w:color w:val="000000" w:themeColor="text1"/>
+          <w:sz w:val="28"/>
+          <w:szCs w:val="28"/>
+        </w:rPr>
+        <w:t>userId</w:t>
+      </w:r>
+      <w:proofErr w:type="spellEnd"/>
+      <w:r>
+        <w:rPr>
+          <w:rFonts w:ascii="Times New Roman" w:hAnsi="Times New Roman" w:cs="Times New Roman"/>
+          <w:b/>
+          <w:color w:val="000000" w:themeColor="text1"/>
+          <w:sz w:val="28"/>
+          <w:szCs w:val="28"/>
+        </w:rPr>
+        <w:t>`))</w:t>
+      </w:r>
+    </w:p>
+    <w:p>
+      <w:pPr>
+        <w:rPr>
+          <w:rFonts w:ascii="Times New Roman" w:hAnsi="Times New Roman" w:cs="Times New Roman"/>
+          <w:b/>
+          <w:color w:val="000000" w:themeColor="text1"/>
+          <w:sz w:val="28"/>
+          <w:szCs w:val="28"/>
+        </w:rPr>
+      </w:pPr>
+      <w:r>
+        <w:rPr>
+          <w:rFonts w:ascii="Times New Roman" w:hAnsi="Times New Roman" w:cs="Times New Roman"/>
+          <w:b/>
+          <w:color w:val="000000" w:themeColor="text1"/>
+          <w:sz w:val="28"/>
+          <w:szCs w:val="28"/>
+        </w:rPr>
+        <w:t xml:space="preserve">ENGINE = </w:t>
+      </w:r>
+      <w:proofErr w:type="spellStart"/>
+      <w:r>
+        <w:rPr>
+          <w:rFonts w:ascii="Times New Roman" w:hAnsi="Times New Roman" w:cs="Times New Roman"/>
+          <w:b/>
+          <w:color w:val="000000" w:themeColor="text1"/>
+          <w:sz w:val="28"/>
+          <w:szCs w:val="28"/>
+        </w:rPr>
+        <w:t>InnoDB</w:t>
+      </w:r>
+      <w:proofErr w:type="spellEnd"/>
     </w:p>
     <w:p>
       <w:pPr>
@@ -3568,7 +4228,29 @@
           <w:sz w:val="28"/>
           <w:szCs w:val="28"/>
         </w:rPr>
-        <w:t>-- Table `laraveldb`.`groups`</w:t>
+        <w:t>-- Table `</w:t>
+      </w:r>
+      <w:proofErr w:type="spellStart"/>
+      <w:r>
+        <w:rPr>
+          <w:rFonts w:ascii="Times New Roman" w:hAnsi="Times New Roman" w:cs="Times New Roman"/>
+          <w:b/>
+          <w:color w:val="000000" w:themeColor="text1"/>
+          <w:sz w:val="28"/>
+          <w:szCs w:val="28"/>
+        </w:rPr>
+        <w:t>laraveldb</w:t>
+      </w:r>
+      <w:proofErr w:type="spellEnd"/>
+      <w:r>
+        <w:rPr>
+          <w:rFonts w:ascii="Times New Roman" w:hAnsi="Times New Roman" w:cs="Times New Roman"/>
+          <w:b/>
+          <w:color w:val="000000" w:themeColor="text1"/>
+          <w:sz w:val="28"/>
+          <w:szCs w:val="28"/>
+        </w:rPr>
+        <w:t>`.`groups`</w:t>
       </w:r>
     </w:p>
     <w:p>
@@ -3610,49 +4292,115 @@
           <w:sz w:val="28"/>
           <w:szCs w:val="28"/>
         </w:rPr>
-        <w:t>CREATE TABLE IF NOT EXISTS `laraveldb`.`groups` (</w:t>
-      </w:r>
-    </w:p>
-    <w:p>
-      <w:pPr>
-        <w:rPr>
-          <w:rFonts w:ascii="Times New Roman" w:hAnsi="Times New Roman" w:cs="Times New Roman"/>
-          <w:b/>
-          <w:color w:val="000000" w:themeColor="text1"/>
-          <w:sz w:val="28"/>
-          <w:szCs w:val="28"/>
-        </w:rPr>
-      </w:pPr>
-      <w:r>
-        <w:rPr>
-          <w:rFonts w:ascii="Times New Roman" w:hAnsi="Times New Roman" w:cs="Times New Roman"/>
-          <w:b/>
-          <w:color w:val="000000" w:themeColor="text1"/>
-          <w:sz w:val="28"/>
-          <w:szCs w:val="28"/>
-        </w:rPr>
-        <w:t xml:space="preserve">  `groupId` INT(11) NOT NULL AUTO_INCREMENT,</w:t>
-      </w:r>
-    </w:p>
-    <w:p>
-      <w:pPr>
-        <w:rPr>
-          <w:rFonts w:ascii="Times New Roman" w:hAnsi="Times New Roman" w:cs="Times New Roman"/>
-          <w:b/>
-          <w:color w:val="000000" w:themeColor="text1"/>
-          <w:sz w:val="28"/>
-          <w:szCs w:val="28"/>
-        </w:rPr>
-      </w:pPr>
-      <w:r>
-        <w:rPr>
-          <w:rFonts w:ascii="Times New Roman" w:hAnsi="Times New Roman" w:cs="Times New Roman"/>
-          <w:b/>
-          <w:color w:val="000000" w:themeColor="text1"/>
-          <w:sz w:val="28"/>
-          <w:szCs w:val="28"/>
-        </w:rPr>
-        <w:t xml:space="preserve">  `groupName` VARCHAR(45) NOT NULL,</w:t>
+        <w:t>CREATE TABLE IF NOT EXISTS `</w:t>
+      </w:r>
+      <w:proofErr w:type="spellStart"/>
+      <w:r>
+        <w:rPr>
+          <w:rFonts w:ascii="Times New Roman" w:hAnsi="Times New Roman" w:cs="Times New Roman"/>
+          <w:b/>
+          <w:color w:val="000000" w:themeColor="text1"/>
+          <w:sz w:val="28"/>
+          <w:szCs w:val="28"/>
+        </w:rPr>
+        <w:t>laraveldb</w:t>
+      </w:r>
+      <w:proofErr w:type="spellEnd"/>
+      <w:r>
+        <w:rPr>
+          <w:rFonts w:ascii="Times New Roman" w:hAnsi="Times New Roman" w:cs="Times New Roman"/>
+          <w:b/>
+          <w:color w:val="000000" w:themeColor="text1"/>
+          <w:sz w:val="28"/>
+          <w:szCs w:val="28"/>
+        </w:rPr>
+        <w:t>`.`groups` (</w:t>
+      </w:r>
+    </w:p>
+    <w:p>
+      <w:pPr>
+        <w:rPr>
+          <w:rFonts w:ascii="Times New Roman" w:hAnsi="Times New Roman" w:cs="Times New Roman"/>
+          <w:b/>
+          <w:color w:val="000000" w:themeColor="text1"/>
+          <w:sz w:val="28"/>
+          <w:szCs w:val="28"/>
+        </w:rPr>
+      </w:pPr>
+      <w:r>
+        <w:rPr>
+          <w:rFonts w:ascii="Times New Roman" w:hAnsi="Times New Roman" w:cs="Times New Roman"/>
+          <w:b/>
+          <w:color w:val="000000" w:themeColor="text1"/>
+          <w:sz w:val="28"/>
+          <w:szCs w:val="28"/>
+        </w:rPr>
+        <w:t xml:space="preserve">  `</w:t>
+      </w:r>
+      <w:proofErr w:type="spellStart"/>
+      <w:r>
+        <w:rPr>
+          <w:rFonts w:ascii="Times New Roman" w:hAnsi="Times New Roman" w:cs="Times New Roman"/>
+          <w:b/>
+          <w:color w:val="000000" w:themeColor="text1"/>
+          <w:sz w:val="28"/>
+          <w:szCs w:val="28"/>
+        </w:rPr>
+        <w:t>groupId</w:t>
+      </w:r>
+      <w:proofErr w:type="spellEnd"/>
+      <w:r>
+        <w:rPr>
+          <w:rFonts w:ascii="Times New Roman" w:hAnsi="Times New Roman" w:cs="Times New Roman"/>
+          <w:b/>
+          <w:color w:val="000000" w:themeColor="text1"/>
+          <w:sz w:val="28"/>
+          <w:szCs w:val="28"/>
+        </w:rPr>
+        <w:t>` INT(11) NOT NULL AUTO_INCREMENT,</w:t>
+      </w:r>
+    </w:p>
+    <w:p>
+      <w:pPr>
+        <w:rPr>
+          <w:rFonts w:ascii="Times New Roman" w:hAnsi="Times New Roman" w:cs="Times New Roman"/>
+          <w:b/>
+          <w:color w:val="000000" w:themeColor="text1"/>
+          <w:sz w:val="28"/>
+          <w:szCs w:val="28"/>
+        </w:rPr>
+      </w:pPr>
+      <w:r>
+        <w:rPr>
+          <w:rFonts w:ascii="Times New Roman" w:hAnsi="Times New Roman" w:cs="Times New Roman"/>
+          <w:b/>
+          <w:color w:val="000000" w:themeColor="text1"/>
+          <w:sz w:val="28"/>
+          <w:szCs w:val="28"/>
+        </w:rPr>
+        <w:t xml:space="preserve">  `</w:t>
+      </w:r>
+      <w:proofErr w:type="spellStart"/>
+      <w:r>
+        <w:rPr>
+          <w:rFonts w:ascii="Times New Roman" w:hAnsi="Times New Roman" w:cs="Times New Roman"/>
+          <w:b/>
+          <w:color w:val="000000" w:themeColor="text1"/>
+          <w:sz w:val="28"/>
+          <w:szCs w:val="28"/>
+        </w:rPr>
+        <w:t>groupName</w:t>
+      </w:r>
+      <w:proofErr w:type="spellEnd"/>
+      <w:r>
+        <w:rPr>
+          <w:rFonts w:ascii="Times New Roman" w:hAnsi="Times New Roman" w:cs="Times New Roman"/>
+          <w:b/>
+          <w:color w:val="000000" w:themeColor="text1"/>
+          <w:sz w:val="28"/>
+          <w:szCs w:val="28"/>
+        </w:rPr>
+        <w:t>` VARCHAR(45) NOT NULL,</w:t>
       </w:r>
     </w:p>
     <w:p>
@@ -3694,49 +4442,115 @@
           <w:sz w:val="28"/>
           <w:szCs w:val="28"/>
         </w:rPr>
-        <w:t xml:space="preserve">  `userId` INT(11) NOT NULL,</w:t>
-      </w:r>
-    </w:p>
-    <w:p>
-      <w:pPr>
-        <w:rPr>
-          <w:rFonts w:ascii="Times New Roman" w:hAnsi="Times New Roman" w:cs="Times New Roman"/>
-          <w:b/>
-          <w:color w:val="000000" w:themeColor="text1"/>
-          <w:sz w:val="28"/>
-          <w:szCs w:val="28"/>
-        </w:rPr>
-      </w:pPr>
-      <w:r>
-        <w:rPr>
-          <w:rFonts w:ascii="Times New Roman" w:hAnsi="Times New Roman" w:cs="Times New Roman"/>
-          <w:b/>
-          <w:color w:val="000000" w:themeColor="text1"/>
-          <w:sz w:val="28"/>
-          <w:szCs w:val="28"/>
-        </w:rPr>
-        <w:t xml:space="preserve">  PRIMARY KEY (`groupId`),</w:t>
-      </w:r>
-    </w:p>
-    <w:p>
-      <w:pPr>
-        <w:rPr>
-          <w:rFonts w:ascii="Times New Roman" w:hAnsi="Times New Roman" w:cs="Times New Roman"/>
-          <w:b/>
-          <w:color w:val="000000" w:themeColor="text1"/>
-          <w:sz w:val="28"/>
-          <w:szCs w:val="28"/>
-        </w:rPr>
-      </w:pPr>
-      <w:r>
-        <w:rPr>
-          <w:rFonts w:ascii="Times New Roman" w:hAnsi="Times New Roman" w:cs="Times New Roman"/>
-          <w:b/>
-          <w:color w:val="000000" w:themeColor="text1"/>
-          <w:sz w:val="28"/>
-          <w:szCs w:val="28"/>
-        </w:rPr>
-        <w:t xml:space="preserve">  INDEX `fk_groups_user1_idx` (`userId` ASC),</w:t>
+        <w:t xml:space="preserve">  `</w:t>
+      </w:r>
+      <w:proofErr w:type="spellStart"/>
+      <w:r>
+        <w:rPr>
+          <w:rFonts w:ascii="Times New Roman" w:hAnsi="Times New Roman" w:cs="Times New Roman"/>
+          <w:b/>
+          <w:color w:val="000000" w:themeColor="text1"/>
+          <w:sz w:val="28"/>
+          <w:szCs w:val="28"/>
+        </w:rPr>
+        <w:t>userId</w:t>
+      </w:r>
+      <w:proofErr w:type="spellEnd"/>
+      <w:r>
+        <w:rPr>
+          <w:rFonts w:ascii="Times New Roman" w:hAnsi="Times New Roman" w:cs="Times New Roman"/>
+          <w:b/>
+          <w:color w:val="000000" w:themeColor="text1"/>
+          <w:sz w:val="28"/>
+          <w:szCs w:val="28"/>
+        </w:rPr>
+        <w:t>` INT(11) NOT NULL,</w:t>
+      </w:r>
+    </w:p>
+    <w:p>
+      <w:pPr>
+        <w:rPr>
+          <w:rFonts w:ascii="Times New Roman" w:hAnsi="Times New Roman" w:cs="Times New Roman"/>
+          <w:b/>
+          <w:color w:val="000000" w:themeColor="text1"/>
+          <w:sz w:val="28"/>
+          <w:szCs w:val="28"/>
+        </w:rPr>
+      </w:pPr>
+      <w:r>
+        <w:rPr>
+          <w:rFonts w:ascii="Times New Roman" w:hAnsi="Times New Roman" w:cs="Times New Roman"/>
+          <w:b/>
+          <w:color w:val="000000" w:themeColor="text1"/>
+          <w:sz w:val="28"/>
+          <w:szCs w:val="28"/>
+        </w:rPr>
+        <w:t xml:space="preserve">  PRIMARY KEY (`</w:t>
+      </w:r>
+      <w:proofErr w:type="spellStart"/>
+      <w:r>
+        <w:rPr>
+          <w:rFonts w:ascii="Times New Roman" w:hAnsi="Times New Roman" w:cs="Times New Roman"/>
+          <w:b/>
+          <w:color w:val="000000" w:themeColor="text1"/>
+          <w:sz w:val="28"/>
+          <w:szCs w:val="28"/>
+        </w:rPr>
+        <w:t>groupId</w:t>
+      </w:r>
+      <w:proofErr w:type="spellEnd"/>
+      <w:r>
+        <w:rPr>
+          <w:rFonts w:ascii="Times New Roman" w:hAnsi="Times New Roman" w:cs="Times New Roman"/>
+          <w:b/>
+          <w:color w:val="000000" w:themeColor="text1"/>
+          <w:sz w:val="28"/>
+          <w:szCs w:val="28"/>
+        </w:rPr>
+        <w:t>`),</w:t>
+      </w:r>
+    </w:p>
+    <w:p>
+      <w:pPr>
+        <w:rPr>
+          <w:rFonts w:ascii="Times New Roman" w:hAnsi="Times New Roman" w:cs="Times New Roman"/>
+          <w:b/>
+          <w:color w:val="000000" w:themeColor="text1"/>
+          <w:sz w:val="28"/>
+          <w:szCs w:val="28"/>
+        </w:rPr>
+      </w:pPr>
+      <w:r>
+        <w:rPr>
+          <w:rFonts w:ascii="Times New Roman" w:hAnsi="Times New Roman" w:cs="Times New Roman"/>
+          <w:b/>
+          <w:color w:val="000000" w:themeColor="text1"/>
+          <w:sz w:val="28"/>
+          <w:szCs w:val="28"/>
+        </w:rPr>
+        <w:t xml:space="preserve">  INDEX `fk_groups_user1_idx` (`</w:t>
+      </w:r>
+      <w:proofErr w:type="spellStart"/>
+      <w:r>
+        <w:rPr>
+          <w:rFonts w:ascii="Times New Roman" w:hAnsi="Times New Roman" w:cs="Times New Roman"/>
+          <w:b/>
+          <w:color w:val="000000" w:themeColor="text1"/>
+          <w:sz w:val="28"/>
+          <w:szCs w:val="28"/>
+        </w:rPr>
+        <w:t>userId</w:t>
+      </w:r>
+      <w:proofErr w:type="spellEnd"/>
+      <w:r>
+        <w:rPr>
+          <w:rFonts w:ascii="Times New Roman" w:hAnsi="Times New Roman" w:cs="Times New Roman"/>
+          <w:b/>
+          <w:color w:val="000000" w:themeColor="text1"/>
+          <w:sz w:val="28"/>
+          <w:szCs w:val="28"/>
+        </w:rPr>
+        <w:t>` ASC),</w:t>
       </w:r>
     </w:p>
     <w:p>
@@ -3778,28 +4592,94 @@
           <w:sz w:val="28"/>
           <w:szCs w:val="28"/>
         </w:rPr>
-        <w:t xml:space="preserve">    FOREIGN KEY (`userId`)</w:t>
-      </w:r>
-    </w:p>
-    <w:p>
-      <w:pPr>
-        <w:rPr>
-          <w:rFonts w:ascii="Times New Roman" w:hAnsi="Times New Roman" w:cs="Times New Roman"/>
-          <w:b/>
-          <w:color w:val="000000" w:themeColor="text1"/>
-          <w:sz w:val="28"/>
-          <w:szCs w:val="28"/>
-        </w:rPr>
-      </w:pPr>
-      <w:r>
-        <w:rPr>
-          <w:rFonts w:ascii="Times New Roman" w:hAnsi="Times New Roman" w:cs="Times New Roman"/>
-          <w:b/>
-          <w:color w:val="000000" w:themeColor="text1"/>
-          <w:sz w:val="28"/>
-          <w:szCs w:val="28"/>
-        </w:rPr>
-        <w:t xml:space="preserve">    REFERENCES `laraveldb`.`user` (`userId`)</w:t>
+        <w:t xml:space="preserve">    FOREIGN KEY (`</w:t>
+      </w:r>
+      <w:proofErr w:type="spellStart"/>
+      <w:r>
+        <w:rPr>
+          <w:rFonts w:ascii="Times New Roman" w:hAnsi="Times New Roman" w:cs="Times New Roman"/>
+          <w:b/>
+          <w:color w:val="000000" w:themeColor="text1"/>
+          <w:sz w:val="28"/>
+          <w:szCs w:val="28"/>
+        </w:rPr>
+        <w:t>userId</w:t>
+      </w:r>
+      <w:proofErr w:type="spellEnd"/>
+      <w:r>
+        <w:rPr>
+          <w:rFonts w:ascii="Times New Roman" w:hAnsi="Times New Roman" w:cs="Times New Roman"/>
+          <w:b/>
+          <w:color w:val="000000" w:themeColor="text1"/>
+          <w:sz w:val="28"/>
+          <w:szCs w:val="28"/>
+        </w:rPr>
+        <w:t>`)</w:t>
+      </w:r>
+    </w:p>
+    <w:p>
+      <w:pPr>
+        <w:rPr>
+          <w:rFonts w:ascii="Times New Roman" w:hAnsi="Times New Roman" w:cs="Times New Roman"/>
+          <w:b/>
+          <w:color w:val="000000" w:themeColor="text1"/>
+          <w:sz w:val="28"/>
+          <w:szCs w:val="28"/>
+        </w:rPr>
+      </w:pPr>
+      <w:r>
+        <w:rPr>
+          <w:rFonts w:ascii="Times New Roman" w:hAnsi="Times New Roman" w:cs="Times New Roman"/>
+          <w:b/>
+          <w:color w:val="000000" w:themeColor="text1"/>
+          <w:sz w:val="28"/>
+          <w:szCs w:val="28"/>
+        </w:rPr>
+        <w:t xml:space="preserve">    REFERENCES `</w:t>
+      </w:r>
+      <w:proofErr w:type="spellStart"/>
+      <w:r>
+        <w:rPr>
+          <w:rFonts w:ascii="Times New Roman" w:hAnsi="Times New Roman" w:cs="Times New Roman"/>
+          <w:b/>
+          <w:color w:val="000000" w:themeColor="text1"/>
+          <w:sz w:val="28"/>
+          <w:szCs w:val="28"/>
+        </w:rPr>
+        <w:t>laraveldb</w:t>
+      </w:r>
+      <w:proofErr w:type="spellEnd"/>
+      <w:r>
+        <w:rPr>
+          <w:rFonts w:ascii="Times New Roman" w:hAnsi="Times New Roman" w:cs="Times New Roman"/>
+          <w:b/>
+          <w:color w:val="000000" w:themeColor="text1"/>
+          <w:sz w:val="28"/>
+          <w:szCs w:val="28"/>
+        </w:rPr>
+        <w:t>`.`user` (`</w:t>
+      </w:r>
+      <w:proofErr w:type="spellStart"/>
+      <w:r>
+        <w:rPr>
+          <w:rFonts w:ascii="Times New Roman" w:hAnsi="Times New Roman" w:cs="Times New Roman"/>
+          <w:b/>
+          <w:color w:val="000000" w:themeColor="text1"/>
+          <w:sz w:val="28"/>
+          <w:szCs w:val="28"/>
+        </w:rPr>
+        <w:t>userId</w:t>
+      </w:r>
+      <w:proofErr w:type="spellEnd"/>
+      <w:r>
+        <w:rPr>
+          <w:rFonts w:ascii="Times New Roman" w:hAnsi="Times New Roman" w:cs="Times New Roman"/>
+          <w:b/>
+          <w:color w:val="000000" w:themeColor="text1"/>
+          <w:sz w:val="28"/>
+          <w:szCs w:val="28"/>
+        </w:rPr>
+        <w:t>`)</w:t>
       </w:r>
     </w:p>
     <w:p>
@@ -3862,8 +4742,20 @@
           <w:sz w:val="28"/>
           <w:szCs w:val="28"/>
         </w:rPr>
-        <w:t>ENGINE = InnoDB</w:t>
-      </w:r>
+        <w:t xml:space="preserve">ENGINE = </w:t>
+      </w:r>
+      <w:proofErr w:type="spellStart"/>
+      <w:r>
+        <w:rPr>
+          <w:rFonts w:ascii="Times New Roman" w:hAnsi="Times New Roman" w:cs="Times New Roman"/>
+          <w:b/>
+          <w:color w:val="000000" w:themeColor="text1"/>
+          <w:sz w:val="28"/>
+          <w:szCs w:val="28"/>
+        </w:rPr>
+        <w:t>InnoDB</w:t>
+      </w:r>
+      <w:proofErr w:type="spellEnd"/>
     </w:p>
     <w:p>
       <w:pPr>
@@ -3968,7 +4860,51 @@
           <w:sz w:val="28"/>
           <w:szCs w:val="28"/>
         </w:rPr>
-        <w:t>-- Table `laraveldb`.`jobhistory`</w:t>
+        <w:t>-- Table `</w:t>
+      </w:r>
+      <w:proofErr w:type="spellStart"/>
+      <w:r>
+        <w:rPr>
+          <w:rFonts w:ascii="Times New Roman" w:hAnsi="Times New Roman" w:cs="Times New Roman"/>
+          <w:b/>
+          <w:color w:val="000000" w:themeColor="text1"/>
+          <w:sz w:val="28"/>
+          <w:szCs w:val="28"/>
+        </w:rPr>
+        <w:t>laraveldb</w:t>
+      </w:r>
+      <w:proofErr w:type="spellEnd"/>
+      <w:r>
+        <w:rPr>
+          <w:rFonts w:ascii="Times New Roman" w:hAnsi="Times New Roman" w:cs="Times New Roman"/>
+          <w:b/>
+          <w:color w:val="000000" w:themeColor="text1"/>
+          <w:sz w:val="28"/>
+          <w:szCs w:val="28"/>
+        </w:rPr>
+        <w:t>`.`</w:t>
+      </w:r>
+      <w:proofErr w:type="spellStart"/>
+      <w:r>
+        <w:rPr>
+          <w:rFonts w:ascii="Times New Roman" w:hAnsi="Times New Roman" w:cs="Times New Roman"/>
+          <w:b/>
+          <w:color w:val="000000" w:themeColor="text1"/>
+          <w:sz w:val="28"/>
+          <w:szCs w:val="28"/>
+        </w:rPr>
+        <w:t>jobhistory</w:t>
+      </w:r>
+      <w:proofErr w:type="spellEnd"/>
+      <w:r>
+        <w:rPr>
+          <w:rFonts w:ascii="Times New Roman" w:hAnsi="Times New Roman" w:cs="Times New Roman"/>
+          <w:b/>
+          <w:color w:val="000000" w:themeColor="text1"/>
+          <w:sz w:val="28"/>
+          <w:szCs w:val="28"/>
+        </w:rPr>
+        <w:t>`</w:t>
       </w:r>
     </w:p>
     <w:p>
@@ -4010,7 +4946,51 @@
           <w:sz w:val="28"/>
           <w:szCs w:val="28"/>
         </w:rPr>
-        <w:t>CREATE TABLE IF NOT EXISTS `laraveldb`.`jobhistory` (</w:t>
+        <w:t>CREATE TABLE IF NOT EXISTS `</w:t>
+      </w:r>
+      <w:proofErr w:type="spellStart"/>
+      <w:r>
+        <w:rPr>
+          <w:rFonts w:ascii="Times New Roman" w:hAnsi="Times New Roman" w:cs="Times New Roman"/>
+          <w:b/>
+          <w:color w:val="000000" w:themeColor="text1"/>
+          <w:sz w:val="28"/>
+          <w:szCs w:val="28"/>
+        </w:rPr>
+        <w:t>laraveldb</w:t>
+      </w:r>
+      <w:proofErr w:type="spellEnd"/>
+      <w:r>
+        <w:rPr>
+          <w:rFonts w:ascii="Times New Roman" w:hAnsi="Times New Roman" w:cs="Times New Roman"/>
+          <w:b/>
+          <w:color w:val="000000" w:themeColor="text1"/>
+          <w:sz w:val="28"/>
+          <w:szCs w:val="28"/>
+        </w:rPr>
+        <w:t>`.`</w:t>
+      </w:r>
+      <w:proofErr w:type="spellStart"/>
+      <w:r>
+        <w:rPr>
+          <w:rFonts w:ascii="Times New Roman" w:hAnsi="Times New Roman" w:cs="Times New Roman"/>
+          <w:b/>
+          <w:color w:val="000000" w:themeColor="text1"/>
+          <w:sz w:val="28"/>
+          <w:szCs w:val="28"/>
+        </w:rPr>
+        <w:t>jobhistory</w:t>
+      </w:r>
+      <w:proofErr w:type="spellEnd"/>
+      <w:r>
+        <w:rPr>
+          <w:rFonts w:ascii="Times New Roman" w:hAnsi="Times New Roman" w:cs="Times New Roman"/>
+          <w:b/>
+          <w:color w:val="000000" w:themeColor="text1"/>
+          <w:sz w:val="28"/>
+          <w:szCs w:val="28"/>
+        </w:rPr>
+        <w:t>` (</w:t>
       </w:r>
     </w:p>
     <w:p>
@@ -4052,7 +5032,29 @@
           <w:sz w:val="28"/>
           <w:szCs w:val="28"/>
         </w:rPr>
-        <w:t xml:space="preserve">  `userId` INT(11) NOT NULL,</w:t>
+        <w:t xml:space="preserve">  `</w:t>
+      </w:r>
+      <w:proofErr w:type="spellStart"/>
+      <w:r>
+        <w:rPr>
+          <w:rFonts w:ascii="Times New Roman" w:hAnsi="Times New Roman" w:cs="Times New Roman"/>
+          <w:b/>
+          <w:color w:val="000000" w:themeColor="text1"/>
+          <w:sz w:val="28"/>
+          <w:szCs w:val="28"/>
+        </w:rPr>
+        <w:t>userId</w:t>
+      </w:r>
+      <w:proofErr w:type="spellEnd"/>
+      <w:r>
+        <w:rPr>
+          <w:rFonts w:ascii="Times New Roman" w:hAnsi="Times New Roman" w:cs="Times New Roman"/>
+          <w:b/>
+          <w:color w:val="000000" w:themeColor="text1"/>
+          <w:sz w:val="28"/>
+          <w:szCs w:val="28"/>
+        </w:rPr>
+        <w:t>` INT(11) NOT NULL,</w:t>
       </w:r>
     </w:p>
     <w:p>
@@ -4115,28 +5117,72 @@
           <w:sz w:val="28"/>
           <w:szCs w:val="28"/>
         </w:rPr>
-        <w:t xml:space="preserve">  `startDate` VARCHAR(100) NOT NULL,</w:t>
-      </w:r>
-    </w:p>
-    <w:p>
-      <w:pPr>
-        <w:rPr>
-          <w:rFonts w:ascii="Times New Roman" w:hAnsi="Times New Roman" w:cs="Times New Roman"/>
-          <w:b/>
-          <w:color w:val="000000" w:themeColor="text1"/>
-          <w:sz w:val="28"/>
-          <w:szCs w:val="28"/>
-        </w:rPr>
-      </w:pPr>
-      <w:r>
-        <w:rPr>
-          <w:rFonts w:ascii="Times New Roman" w:hAnsi="Times New Roman" w:cs="Times New Roman"/>
-          <w:b/>
-          <w:color w:val="000000" w:themeColor="text1"/>
-          <w:sz w:val="28"/>
-          <w:szCs w:val="28"/>
-        </w:rPr>
-        <w:t xml:space="preserve">  `endDate` VARCHAR(100) NOT NULL,</w:t>
+        <w:t xml:space="preserve">  `</w:t>
+      </w:r>
+      <w:proofErr w:type="spellStart"/>
+      <w:r>
+        <w:rPr>
+          <w:rFonts w:ascii="Times New Roman" w:hAnsi="Times New Roman" w:cs="Times New Roman"/>
+          <w:b/>
+          <w:color w:val="000000" w:themeColor="text1"/>
+          <w:sz w:val="28"/>
+          <w:szCs w:val="28"/>
+        </w:rPr>
+        <w:t>startDate</w:t>
+      </w:r>
+      <w:proofErr w:type="spellEnd"/>
+      <w:r>
+        <w:rPr>
+          <w:rFonts w:ascii="Times New Roman" w:hAnsi="Times New Roman" w:cs="Times New Roman"/>
+          <w:b/>
+          <w:color w:val="000000" w:themeColor="text1"/>
+          <w:sz w:val="28"/>
+          <w:szCs w:val="28"/>
+        </w:rPr>
+        <w:t>` VARCHAR(100) NOT NULL,</w:t>
+      </w:r>
+    </w:p>
+    <w:p>
+      <w:pPr>
+        <w:rPr>
+          <w:rFonts w:ascii="Times New Roman" w:hAnsi="Times New Roman" w:cs="Times New Roman"/>
+          <w:b/>
+          <w:color w:val="000000" w:themeColor="text1"/>
+          <w:sz w:val="28"/>
+          <w:szCs w:val="28"/>
+        </w:rPr>
+      </w:pPr>
+      <w:r>
+        <w:rPr>
+          <w:rFonts w:ascii="Times New Roman" w:hAnsi="Times New Roman" w:cs="Times New Roman"/>
+          <w:b/>
+          <w:color w:val="000000" w:themeColor="text1"/>
+          <w:sz w:val="28"/>
+          <w:szCs w:val="28"/>
+        </w:rPr>
+        <w:t xml:space="preserve">  `</w:t>
+      </w:r>
+      <w:proofErr w:type="spellStart"/>
+      <w:r>
+        <w:rPr>
+          <w:rFonts w:ascii="Times New Roman" w:hAnsi="Times New Roman" w:cs="Times New Roman"/>
+          <w:b/>
+          <w:color w:val="000000" w:themeColor="text1"/>
+          <w:sz w:val="28"/>
+          <w:szCs w:val="28"/>
+        </w:rPr>
+        <w:t>endDate</w:t>
+      </w:r>
+      <w:proofErr w:type="spellEnd"/>
+      <w:r>
+        <w:rPr>
+          <w:rFonts w:ascii="Times New Roman" w:hAnsi="Times New Roman" w:cs="Times New Roman"/>
+          <w:b/>
+          <w:color w:val="000000" w:themeColor="text1"/>
+          <w:sz w:val="28"/>
+          <w:szCs w:val="28"/>
+        </w:rPr>
+        <w:t>` VARCHAR(100) NOT NULL,</w:t>
       </w:r>
     </w:p>
     <w:p>
@@ -4199,7 +5245,51 @@
           <w:sz w:val="28"/>
           <w:szCs w:val="28"/>
         </w:rPr>
-        <w:t xml:space="preserve">  INDEX `userId` (`userId` ASC),</w:t>
+        <w:t xml:space="preserve">  INDEX `</w:t>
+      </w:r>
+      <w:proofErr w:type="spellStart"/>
+      <w:r>
+        <w:rPr>
+          <w:rFonts w:ascii="Times New Roman" w:hAnsi="Times New Roman" w:cs="Times New Roman"/>
+          <w:b/>
+          <w:color w:val="000000" w:themeColor="text1"/>
+          <w:sz w:val="28"/>
+          <w:szCs w:val="28"/>
+        </w:rPr>
+        <w:t>userId</w:t>
+      </w:r>
+      <w:proofErr w:type="spellEnd"/>
+      <w:r>
+        <w:rPr>
+          <w:rFonts w:ascii="Times New Roman" w:hAnsi="Times New Roman" w:cs="Times New Roman"/>
+          <w:b/>
+          <w:color w:val="000000" w:themeColor="text1"/>
+          <w:sz w:val="28"/>
+          <w:szCs w:val="28"/>
+        </w:rPr>
+        <w:t>` (`</w:t>
+      </w:r>
+      <w:proofErr w:type="spellStart"/>
+      <w:r>
+        <w:rPr>
+          <w:rFonts w:ascii="Times New Roman" w:hAnsi="Times New Roman" w:cs="Times New Roman"/>
+          <w:b/>
+          <w:color w:val="000000" w:themeColor="text1"/>
+          <w:sz w:val="28"/>
+          <w:szCs w:val="28"/>
+        </w:rPr>
+        <w:t>userId</w:t>
+      </w:r>
+      <w:proofErr w:type="spellEnd"/>
+      <w:r>
+        <w:rPr>
+          <w:rFonts w:ascii="Times New Roman" w:hAnsi="Times New Roman" w:cs="Times New Roman"/>
+          <w:b/>
+          <w:color w:val="000000" w:themeColor="text1"/>
+          <w:sz w:val="28"/>
+          <w:szCs w:val="28"/>
+        </w:rPr>
+        <w:t>` ASC),</w:t>
       </w:r>
     </w:p>
     <w:p>
@@ -4242,50 +5332,128 @@
           <w:sz w:val="28"/>
           <w:szCs w:val="28"/>
         </w:rPr>
-        <w:t xml:space="preserve">    FOREIGN KEY (`userId`)</w:t>
-      </w:r>
-    </w:p>
-    <w:p>
-      <w:pPr>
-        <w:rPr>
-          <w:rFonts w:ascii="Times New Roman" w:hAnsi="Times New Roman" w:cs="Times New Roman"/>
-          <w:b/>
-          <w:color w:val="000000" w:themeColor="text1"/>
-          <w:sz w:val="28"/>
-          <w:szCs w:val="28"/>
-        </w:rPr>
-      </w:pPr>
-      <w:r>
-        <w:rPr>
-          <w:rFonts w:ascii="Times New Roman" w:hAnsi="Times New Roman" w:cs="Times New Roman"/>
-          <w:b/>
-          <w:color w:val="000000" w:themeColor="text1"/>
-          <w:sz w:val="28"/>
-          <w:szCs w:val="28"/>
-        </w:rPr>
-        <w:t xml:space="preserve">    REFERENCES `laraveldb`.`user` (`userId`))</w:t>
-      </w:r>
-    </w:p>
-    <w:p>
-      <w:pPr>
-        <w:rPr>
-          <w:rFonts w:ascii="Times New Roman" w:hAnsi="Times New Roman" w:cs="Times New Roman"/>
-          <w:b/>
-          <w:color w:val="000000" w:themeColor="text1"/>
-          <w:sz w:val="28"/>
-          <w:szCs w:val="28"/>
-        </w:rPr>
-      </w:pPr>
-      <w:r>
-        <w:rPr>
-          <w:rFonts w:ascii="Times New Roman" w:hAnsi="Times New Roman" w:cs="Times New Roman"/>
-          <w:b/>
-          <w:color w:val="000000" w:themeColor="text1"/>
-          <w:sz w:val="28"/>
-          <w:szCs w:val="28"/>
-        </w:rPr>
-        <w:t>ENGINE = InnoDB</w:t>
-      </w:r>
+        <w:t xml:space="preserve">    FOREIGN KEY (`</w:t>
+      </w:r>
+      <w:proofErr w:type="spellStart"/>
+      <w:r>
+        <w:rPr>
+          <w:rFonts w:ascii="Times New Roman" w:hAnsi="Times New Roman" w:cs="Times New Roman"/>
+          <w:b/>
+          <w:color w:val="000000" w:themeColor="text1"/>
+          <w:sz w:val="28"/>
+          <w:szCs w:val="28"/>
+        </w:rPr>
+        <w:t>userId</w:t>
+      </w:r>
+      <w:proofErr w:type="spellEnd"/>
+      <w:r>
+        <w:rPr>
+          <w:rFonts w:ascii="Times New Roman" w:hAnsi="Times New Roman" w:cs="Times New Roman"/>
+          <w:b/>
+          <w:color w:val="000000" w:themeColor="text1"/>
+          <w:sz w:val="28"/>
+          <w:szCs w:val="28"/>
+        </w:rPr>
+        <w:t>`)</w:t>
+      </w:r>
+    </w:p>
+    <w:p>
+      <w:pPr>
+        <w:rPr>
+          <w:rFonts w:ascii="Times New Roman" w:hAnsi="Times New Roman" w:cs="Times New Roman"/>
+          <w:b/>
+          <w:color w:val="000000" w:themeColor="text1"/>
+          <w:sz w:val="28"/>
+          <w:szCs w:val="28"/>
+        </w:rPr>
+      </w:pPr>
+      <w:r>
+        <w:rPr>
+          <w:rFonts w:ascii="Times New Roman" w:hAnsi="Times New Roman" w:cs="Times New Roman"/>
+          <w:b/>
+          <w:color w:val="000000" w:themeColor="text1"/>
+          <w:sz w:val="28"/>
+          <w:szCs w:val="28"/>
+        </w:rPr>
+        <w:t xml:space="preserve">    REFERENCES `</w:t>
+      </w:r>
+      <w:proofErr w:type="spellStart"/>
+      <w:r>
+        <w:rPr>
+          <w:rFonts w:ascii="Times New Roman" w:hAnsi="Times New Roman" w:cs="Times New Roman"/>
+          <w:b/>
+          <w:color w:val="000000" w:themeColor="text1"/>
+          <w:sz w:val="28"/>
+          <w:szCs w:val="28"/>
+        </w:rPr>
+        <w:t>laraveldb</w:t>
+      </w:r>
+      <w:proofErr w:type="spellEnd"/>
+      <w:r>
+        <w:rPr>
+          <w:rFonts w:ascii="Times New Roman" w:hAnsi="Times New Roman" w:cs="Times New Roman"/>
+          <w:b/>
+          <w:color w:val="000000" w:themeColor="text1"/>
+          <w:sz w:val="28"/>
+          <w:szCs w:val="28"/>
+        </w:rPr>
+        <w:t>`.`user` (`</w:t>
+      </w:r>
+      <w:proofErr w:type="spellStart"/>
+      <w:r>
+        <w:rPr>
+          <w:rFonts w:ascii="Times New Roman" w:hAnsi="Times New Roman" w:cs="Times New Roman"/>
+          <w:b/>
+          <w:color w:val="000000" w:themeColor="text1"/>
+          <w:sz w:val="28"/>
+          <w:szCs w:val="28"/>
+        </w:rPr>
+        <w:t>userId</w:t>
+      </w:r>
+      <w:proofErr w:type="spellEnd"/>
+      <w:r>
+        <w:rPr>
+          <w:rFonts w:ascii="Times New Roman" w:hAnsi="Times New Roman" w:cs="Times New Roman"/>
+          <w:b/>
+          <w:color w:val="000000" w:themeColor="text1"/>
+          <w:sz w:val="28"/>
+          <w:szCs w:val="28"/>
+        </w:rPr>
+        <w:t>`))</w:t>
+      </w:r>
+    </w:p>
+    <w:p>
+      <w:pPr>
+        <w:rPr>
+          <w:rFonts w:ascii="Times New Roman" w:hAnsi="Times New Roman" w:cs="Times New Roman"/>
+          <w:b/>
+          <w:color w:val="000000" w:themeColor="text1"/>
+          <w:sz w:val="28"/>
+          <w:szCs w:val="28"/>
+        </w:rPr>
+      </w:pPr>
+      <w:r>
+        <w:rPr>
+          <w:rFonts w:ascii="Times New Roman" w:hAnsi="Times New Roman" w:cs="Times New Roman"/>
+          <w:b/>
+          <w:color w:val="000000" w:themeColor="text1"/>
+          <w:sz w:val="28"/>
+          <w:szCs w:val="28"/>
+        </w:rPr>
+        <w:t xml:space="preserve">ENGINE = </w:t>
+      </w:r>
+      <w:proofErr w:type="spellStart"/>
+      <w:r>
+        <w:rPr>
+          <w:rFonts w:ascii="Times New Roman" w:hAnsi="Times New Roman" w:cs="Times New Roman"/>
+          <w:b/>
+          <w:color w:val="000000" w:themeColor="text1"/>
+          <w:sz w:val="28"/>
+          <w:szCs w:val="28"/>
+        </w:rPr>
+        <w:t>InnoDB</w:t>
+      </w:r>
+      <w:proofErr w:type="spellEnd"/>
     </w:p>
     <w:p>
       <w:pPr>
@@ -4390,7 +5558,51 @@
           <w:sz w:val="28"/>
           <w:szCs w:val="28"/>
         </w:rPr>
-        <w:t>-- Table `laraveldb`.`jobposting`</w:t>
+        <w:t>-- Table `</w:t>
+      </w:r>
+      <w:proofErr w:type="spellStart"/>
+      <w:r>
+        <w:rPr>
+          <w:rFonts w:ascii="Times New Roman" w:hAnsi="Times New Roman" w:cs="Times New Roman"/>
+          <w:b/>
+          <w:color w:val="000000" w:themeColor="text1"/>
+          <w:sz w:val="28"/>
+          <w:szCs w:val="28"/>
+        </w:rPr>
+        <w:t>laraveldb</w:t>
+      </w:r>
+      <w:proofErr w:type="spellEnd"/>
+      <w:r>
+        <w:rPr>
+          <w:rFonts w:ascii="Times New Roman" w:hAnsi="Times New Roman" w:cs="Times New Roman"/>
+          <w:b/>
+          <w:color w:val="000000" w:themeColor="text1"/>
+          <w:sz w:val="28"/>
+          <w:szCs w:val="28"/>
+        </w:rPr>
+        <w:t>`.`</w:t>
+      </w:r>
+      <w:proofErr w:type="spellStart"/>
+      <w:r>
+        <w:rPr>
+          <w:rFonts w:ascii="Times New Roman" w:hAnsi="Times New Roman" w:cs="Times New Roman"/>
+          <w:b/>
+          <w:color w:val="000000" w:themeColor="text1"/>
+          <w:sz w:val="28"/>
+          <w:szCs w:val="28"/>
+        </w:rPr>
+        <w:t>jobposting</w:t>
+      </w:r>
+      <w:proofErr w:type="spellEnd"/>
+      <w:r>
+        <w:rPr>
+          <w:rFonts w:ascii="Times New Roman" w:hAnsi="Times New Roman" w:cs="Times New Roman"/>
+          <w:b/>
+          <w:color w:val="000000" w:themeColor="text1"/>
+          <w:sz w:val="28"/>
+          <w:szCs w:val="28"/>
+        </w:rPr>
+        <w:t>`</w:t>
       </w:r>
     </w:p>
     <w:p>
@@ -4432,7 +5644,51 @@
           <w:sz w:val="28"/>
           <w:szCs w:val="28"/>
         </w:rPr>
-        <w:t>CREATE TABLE IF NOT EXISTS `laraveldb`.`jobposting` (</w:t>
+        <w:t>CREATE TABLE IF NOT EXISTS `</w:t>
+      </w:r>
+      <w:proofErr w:type="spellStart"/>
+      <w:r>
+        <w:rPr>
+          <w:rFonts w:ascii="Times New Roman" w:hAnsi="Times New Roman" w:cs="Times New Roman"/>
+          <w:b/>
+          <w:color w:val="000000" w:themeColor="text1"/>
+          <w:sz w:val="28"/>
+          <w:szCs w:val="28"/>
+        </w:rPr>
+        <w:t>laraveldb</w:t>
+      </w:r>
+      <w:proofErr w:type="spellEnd"/>
+      <w:r>
+        <w:rPr>
+          <w:rFonts w:ascii="Times New Roman" w:hAnsi="Times New Roman" w:cs="Times New Roman"/>
+          <w:b/>
+          <w:color w:val="000000" w:themeColor="text1"/>
+          <w:sz w:val="28"/>
+          <w:szCs w:val="28"/>
+        </w:rPr>
+        <w:t>`.`</w:t>
+      </w:r>
+      <w:proofErr w:type="spellStart"/>
+      <w:r>
+        <w:rPr>
+          <w:rFonts w:ascii="Times New Roman" w:hAnsi="Times New Roman" w:cs="Times New Roman"/>
+          <w:b/>
+          <w:color w:val="000000" w:themeColor="text1"/>
+          <w:sz w:val="28"/>
+          <w:szCs w:val="28"/>
+        </w:rPr>
+        <w:t>jobposting</w:t>
+      </w:r>
+      <w:proofErr w:type="spellEnd"/>
+      <w:r>
+        <w:rPr>
+          <w:rFonts w:ascii="Times New Roman" w:hAnsi="Times New Roman" w:cs="Times New Roman"/>
+          <w:b/>
+          <w:color w:val="000000" w:themeColor="text1"/>
+          <w:sz w:val="28"/>
+          <w:szCs w:val="28"/>
+        </w:rPr>
+        <w:t>` (</w:t>
       </w:r>
     </w:p>
     <w:p>
@@ -4579,7 +5835,29 @@
           <w:sz w:val="28"/>
           <w:szCs w:val="28"/>
         </w:rPr>
-        <w:t xml:space="preserve">  `postingDate` VARCHAR(30) NOT NULL,</w:t>
+        <w:t xml:space="preserve">  `</w:t>
+      </w:r>
+      <w:proofErr w:type="spellStart"/>
+      <w:r>
+        <w:rPr>
+          <w:rFonts w:ascii="Times New Roman" w:hAnsi="Times New Roman" w:cs="Times New Roman"/>
+          <w:b/>
+          <w:color w:val="000000" w:themeColor="text1"/>
+          <w:sz w:val="28"/>
+          <w:szCs w:val="28"/>
+        </w:rPr>
+        <w:t>postingDate</w:t>
+      </w:r>
+      <w:proofErr w:type="spellEnd"/>
+      <w:r>
+        <w:rPr>
+          <w:rFonts w:ascii="Times New Roman" w:hAnsi="Times New Roman" w:cs="Times New Roman"/>
+          <w:b/>
+          <w:color w:val="000000" w:themeColor="text1"/>
+          <w:sz w:val="28"/>
+          <w:szCs w:val="28"/>
+        </w:rPr>
+        <w:t>` VARCHAR(30) NOT NULL,</w:t>
       </w:r>
     </w:p>
     <w:p>
@@ -4621,8 +5899,20 @@
           <w:sz w:val="28"/>
           <w:szCs w:val="28"/>
         </w:rPr>
-        <w:t>ENGINE = InnoDB</w:t>
-      </w:r>
+        <w:t xml:space="preserve">ENGINE = </w:t>
+      </w:r>
+      <w:proofErr w:type="spellStart"/>
+      <w:r>
+        <w:rPr>
+          <w:rFonts w:ascii="Times New Roman" w:hAnsi="Times New Roman" w:cs="Times New Roman"/>
+          <w:b/>
+          <w:color w:val="000000" w:themeColor="text1"/>
+          <w:sz w:val="28"/>
+          <w:szCs w:val="28"/>
+        </w:rPr>
+        <w:t>InnoDB</w:t>
+      </w:r>
+      <w:proofErr w:type="spellEnd"/>
     </w:p>
     <w:p>
       <w:pPr>
@@ -4727,7 +6017,29 @@
           <w:sz w:val="28"/>
           <w:szCs w:val="28"/>
         </w:rPr>
-        <w:t>-- Table `laraveldb`.`skills`</w:t>
+        <w:t>-- Table `</w:t>
+      </w:r>
+      <w:proofErr w:type="spellStart"/>
+      <w:r>
+        <w:rPr>
+          <w:rFonts w:ascii="Times New Roman" w:hAnsi="Times New Roman" w:cs="Times New Roman"/>
+          <w:b/>
+          <w:color w:val="000000" w:themeColor="text1"/>
+          <w:sz w:val="28"/>
+          <w:szCs w:val="28"/>
+        </w:rPr>
+        <w:t>laraveldb</w:t>
+      </w:r>
+      <w:proofErr w:type="spellEnd"/>
+      <w:r>
+        <w:rPr>
+          <w:rFonts w:ascii="Times New Roman" w:hAnsi="Times New Roman" w:cs="Times New Roman"/>
+          <w:b/>
+          <w:color w:val="000000" w:themeColor="text1"/>
+          <w:sz w:val="28"/>
+          <w:szCs w:val="28"/>
+        </w:rPr>
+        <w:t>`.`skills`</w:t>
       </w:r>
     </w:p>
     <w:p>
@@ -4769,7 +6081,29 @@
           <w:sz w:val="28"/>
           <w:szCs w:val="28"/>
         </w:rPr>
-        <w:t>CREATE TABLE IF NOT EXISTS `laraveldb`.`skills` (</w:t>
+        <w:t>CREATE TABLE IF NOT EXISTS `</w:t>
+      </w:r>
+      <w:proofErr w:type="spellStart"/>
+      <w:r>
+        <w:rPr>
+          <w:rFonts w:ascii="Times New Roman" w:hAnsi="Times New Roman" w:cs="Times New Roman"/>
+          <w:b/>
+          <w:color w:val="000000" w:themeColor="text1"/>
+          <w:sz w:val="28"/>
+          <w:szCs w:val="28"/>
+        </w:rPr>
+        <w:t>laraveldb</w:t>
+      </w:r>
+      <w:proofErr w:type="spellEnd"/>
+      <w:r>
+        <w:rPr>
+          <w:rFonts w:ascii="Times New Roman" w:hAnsi="Times New Roman" w:cs="Times New Roman"/>
+          <w:b/>
+          <w:color w:val="000000" w:themeColor="text1"/>
+          <w:sz w:val="28"/>
+          <w:szCs w:val="28"/>
+        </w:rPr>
+        <w:t>`.`skills` (</w:t>
       </w:r>
     </w:p>
     <w:p>
@@ -4811,7 +6145,29 @@
           <w:sz w:val="28"/>
           <w:szCs w:val="28"/>
         </w:rPr>
-        <w:t xml:space="preserve">  `userId` INT(11) NOT NULL,</w:t>
+        <w:t xml:space="preserve">  `</w:t>
+      </w:r>
+      <w:proofErr w:type="spellStart"/>
+      <w:r>
+        <w:rPr>
+          <w:rFonts w:ascii="Times New Roman" w:hAnsi="Times New Roman" w:cs="Times New Roman"/>
+          <w:b/>
+          <w:color w:val="000000" w:themeColor="text1"/>
+          <w:sz w:val="28"/>
+          <w:szCs w:val="28"/>
+        </w:rPr>
+        <w:t>userId</w:t>
+      </w:r>
+      <w:proofErr w:type="spellEnd"/>
+      <w:r>
+        <w:rPr>
+          <w:rFonts w:ascii="Times New Roman" w:hAnsi="Times New Roman" w:cs="Times New Roman"/>
+          <w:b/>
+          <w:color w:val="000000" w:themeColor="text1"/>
+          <w:sz w:val="28"/>
+          <w:szCs w:val="28"/>
+        </w:rPr>
+        <w:t>` INT(11) NOT NULL,</w:t>
       </w:r>
     </w:p>
     <w:p>
@@ -4875,7 +6231,51 @@
           <w:szCs w:val="28"/>
         </w:rPr>
         <w:lastRenderedPageBreak/>
-        <w:t xml:space="preserve">  INDEX `userId` (`userId` ASC),</w:t>
+        <w:t xml:space="preserve">  INDEX `</w:t>
+      </w:r>
+      <w:proofErr w:type="spellStart"/>
+      <w:r>
+        <w:rPr>
+          <w:rFonts w:ascii="Times New Roman" w:hAnsi="Times New Roman" w:cs="Times New Roman"/>
+          <w:b/>
+          <w:color w:val="000000" w:themeColor="text1"/>
+          <w:sz w:val="28"/>
+          <w:szCs w:val="28"/>
+        </w:rPr>
+        <w:t>userId</w:t>
+      </w:r>
+      <w:proofErr w:type="spellEnd"/>
+      <w:r>
+        <w:rPr>
+          <w:rFonts w:ascii="Times New Roman" w:hAnsi="Times New Roman" w:cs="Times New Roman"/>
+          <w:b/>
+          <w:color w:val="000000" w:themeColor="text1"/>
+          <w:sz w:val="28"/>
+          <w:szCs w:val="28"/>
+        </w:rPr>
+        <w:t>` (`</w:t>
+      </w:r>
+      <w:proofErr w:type="spellStart"/>
+      <w:r>
+        <w:rPr>
+          <w:rFonts w:ascii="Times New Roman" w:hAnsi="Times New Roman" w:cs="Times New Roman"/>
+          <w:b/>
+          <w:color w:val="000000" w:themeColor="text1"/>
+          <w:sz w:val="28"/>
+          <w:szCs w:val="28"/>
+        </w:rPr>
+        <w:t>userId</w:t>
+      </w:r>
+      <w:proofErr w:type="spellEnd"/>
+      <w:r>
+        <w:rPr>
+          <w:rFonts w:ascii="Times New Roman" w:hAnsi="Times New Roman" w:cs="Times New Roman"/>
+          <w:b/>
+          <w:color w:val="000000" w:themeColor="text1"/>
+          <w:sz w:val="28"/>
+          <w:szCs w:val="28"/>
+        </w:rPr>
+        <w:t>` ASC),</w:t>
       </w:r>
     </w:p>
     <w:p>
@@ -4917,50 +6317,128 @@
           <w:sz w:val="28"/>
           <w:szCs w:val="28"/>
         </w:rPr>
-        <w:t xml:space="preserve">    FOREIGN KEY (`userId`)</w:t>
-      </w:r>
-    </w:p>
-    <w:p>
-      <w:pPr>
-        <w:rPr>
-          <w:rFonts w:ascii="Times New Roman" w:hAnsi="Times New Roman" w:cs="Times New Roman"/>
-          <w:b/>
-          <w:color w:val="000000" w:themeColor="text1"/>
-          <w:sz w:val="28"/>
-          <w:szCs w:val="28"/>
-        </w:rPr>
-      </w:pPr>
-      <w:r>
-        <w:rPr>
-          <w:rFonts w:ascii="Times New Roman" w:hAnsi="Times New Roman" w:cs="Times New Roman"/>
-          <w:b/>
-          <w:color w:val="000000" w:themeColor="text1"/>
-          <w:sz w:val="28"/>
-          <w:szCs w:val="28"/>
-        </w:rPr>
-        <w:t xml:space="preserve">    REFERENCES `laraveldb`.`user` (`userId`))</w:t>
-      </w:r>
-    </w:p>
-    <w:p>
-      <w:pPr>
-        <w:rPr>
-          <w:rFonts w:ascii="Times New Roman" w:hAnsi="Times New Roman" w:cs="Times New Roman"/>
-          <w:b/>
-          <w:color w:val="000000" w:themeColor="text1"/>
-          <w:sz w:val="28"/>
-          <w:szCs w:val="28"/>
-        </w:rPr>
-      </w:pPr>
-      <w:r>
-        <w:rPr>
-          <w:rFonts w:ascii="Times New Roman" w:hAnsi="Times New Roman" w:cs="Times New Roman"/>
-          <w:b/>
-          <w:color w:val="000000" w:themeColor="text1"/>
-          <w:sz w:val="28"/>
-          <w:szCs w:val="28"/>
-        </w:rPr>
-        <w:t>ENGINE = InnoDB</w:t>
-      </w:r>
+        <w:t xml:space="preserve">    FOREIGN KEY (`</w:t>
+      </w:r>
+      <w:proofErr w:type="spellStart"/>
+      <w:r>
+        <w:rPr>
+          <w:rFonts w:ascii="Times New Roman" w:hAnsi="Times New Roman" w:cs="Times New Roman"/>
+          <w:b/>
+          <w:color w:val="000000" w:themeColor="text1"/>
+          <w:sz w:val="28"/>
+          <w:szCs w:val="28"/>
+        </w:rPr>
+        <w:t>userId</w:t>
+      </w:r>
+      <w:proofErr w:type="spellEnd"/>
+      <w:r>
+        <w:rPr>
+          <w:rFonts w:ascii="Times New Roman" w:hAnsi="Times New Roman" w:cs="Times New Roman"/>
+          <w:b/>
+          <w:color w:val="000000" w:themeColor="text1"/>
+          <w:sz w:val="28"/>
+          <w:szCs w:val="28"/>
+        </w:rPr>
+        <w:t>`)</w:t>
+      </w:r>
+    </w:p>
+    <w:p>
+      <w:pPr>
+        <w:rPr>
+          <w:rFonts w:ascii="Times New Roman" w:hAnsi="Times New Roman" w:cs="Times New Roman"/>
+          <w:b/>
+          <w:color w:val="000000" w:themeColor="text1"/>
+          <w:sz w:val="28"/>
+          <w:szCs w:val="28"/>
+        </w:rPr>
+      </w:pPr>
+      <w:r>
+        <w:rPr>
+          <w:rFonts w:ascii="Times New Roman" w:hAnsi="Times New Roman" w:cs="Times New Roman"/>
+          <w:b/>
+          <w:color w:val="000000" w:themeColor="text1"/>
+          <w:sz w:val="28"/>
+          <w:szCs w:val="28"/>
+        </w:rPr>
+        <w:t xml:space="preserve">    REFERENCES `</w:t>
+      </w:r>
+      <w:proofErr w:type="spellStart"/>
+      <w:r>
+        <w:rPr>
+          <w:rFonts w:ascii="Times New Roman" w:hAnsi="Times New Roman" w:cs="Times New Roman"/>
+          <w:b/>
+          <w:color w:val="000000" w:themeColor="text1"/>
+          <w:sz w:val="28"/>
+          <w:szCs w:val="28"/>
+        </w:rPr>
+        <w:t>laraveldb</w:t>
+      </w:r>
+      <w:proofErr w:type="spellEnd"/>
+      <w:r>
+        <w:rPr>
+          <w:rFonts w:ascii="Times New Roman" w:hAnsi="Times New Roman" w:cs="Times New Roman"/>
+          <w:b/>
+          <w:color w:val="000000" w:themeColor="text1"/>
+          <w:sz w:val="28"/>
+          <w:szCs w:val="28"/>
+        </w:rPr>
+        <w:t>`.`user` (`</w:t>
+      </w:r>
+      <w:proofErr w:type="spellStart"/>
+      <w:r>
+        <w:rPr>
+          <w:rFonts w:ascii="Times New Roman" w:hAnsi="Times New Roman" w:cs="Times New Roman"/>
+          <w:b/>
+          <w:color w:val="000000" w:themeColor="text1"/>
+          <w:sz w:val="28"/>
+          <w:szCs w:val="28"/>
+        </w:rPr>
+        <w:t>userId</w:t>
+      </w:r>
+      <w:proofErr w:type="spellEnd"/>
+      <w:r>
+        <w:rPr>
+          <w:rFonts w:ascii="Times New Roman" w:hAnsi="Times New Roman" w:cs="Times New Roman"/>
+          <w:b/>
+          <w:color w:val="000000" w:themeColor="text1"/>
+          <w:sz w:val="28"/>
+          <w:szCs w:val="28"/>
+        </w:rPr>
+        <w:t>`))</w:t>
+      </w:r>
+    </w:p>
+    <w:p>
+      <w:pPr>
+        <w:rPr>
+          <w:rFonts w:ascii="Times New Roman" w:hAnsi="Times New Roman" w:cs="Times New Roman"/>
+          <w:b/>
+          <w:color w:val="000000" w:themeColor="text1"/>
+          <w:sz w:val="28"/>
+          <w:szCs w:val="28"/>
+        </w:rPr>
+      </w:pPr>
+      <w:r>
+        <w:rPr>
+          <w:rFonts w:ascii="Times New Roman" w:hAnsi="Times New Roman" w:cs="Times New Roman"/>
+          <w:b/>
+          <w:color w:val="000000" w:themeColor="text1"/>
+          <w:sz w:val="28"/>
+          <w:szCs w:val="28"/>
+        </w:rPr>
+        <w:t xml:space="preserve">ENGINE = </w:t>
+      </w:r>
+      <w:proofErr w:type="spellStart"/>
+      <w:r>
+        <w:rPr>
+          <w:rFonts w:ascii="Times New Roman" w:hAnsi="Times New Roman" w:cs="Times New Roman"/>
+          <w:b/>
+          <w:color w:val="000000" w:themeColor="text1"/>
+          <w:sz w:val="28"/>
+          <w:szCs w:val="28"/>
+        </w:rPr>
+        <w:t>InnoDB</w:t>
+      </w:r>
+      <w:proofErr w:type="spellEnd"/>
     </w:p>
     <w:p>
       <w:pPr>
@@ -5065,7 +6543,51 @@
           <w:sz w:val="28"/>
           <w:szCs w:val="28"/>
         </w:rPr>
-        <w:t>-- Table `laraveldb`.`groupmembers`</w:t>
+        <w:t>-- Table `</w:t>
+      </w:r>
+      <w:proofErr w:type="spellStart"/>
+      <w:r>
+        <w:rPr>
+          <w:rFonts w:ascii="Times New Roman" w:hAnsi="Times New Roman" w:cs="Times New Roman"/>
+          <w:b/>
+          <w:color w:val="000000" w:themeColor="text1"/>
+          <w:sz w:val="28"/>
+          <w:szCs w:val="28"/>
+        </w:rPr>
+        <w:t>laraveldb</w:t>
+      </w:r>
+      <w:proofErr w:type="spellEnd"/>
+      <w:r>
+        <w:rPr>
+          <w:rFonts w:ascii="Times New Roman" w:hAnsi="Times New Roman" w:cs="Times New Roman"/>
+          <w:b/>
+          <w:color w:val="000000" w:themeColor="text1"/>
+          <w:sz w:val="28"/>
+          <w:szCs w:val="28"/>
+        </w:rPr>
+        <w:t>`.`</w:t>
+      </w:r>
+      <w:proofErr w:type="spellStart"/>
+      <w:r>
+        <w:rPr>
+          <w:rFonts w:ascii="Times New Roman" w:hAnsi="Times New Roman" w:cs="Times New Roman"/>
+          <w:b/>
+          <w:color w:val="000000" w:themeColor="text1"/>
+          <w:sz w:val="28"/>
+          <w:szCs w:val="28"/>
+        </w:rPr>
+        <w:t>groupmembers</w:t>
+      </w:r>
+      <w:proofErr w:type="spellEnd"/>
+      <w:r>
+        <w:rPr>
+          <w:rFonts w:ascii="Times New Roman" w:hAnsi="Times New Roman" w:cs="Times New Roman"/>
+          <w:b/>
+          <w:color w:val="000000" w:themeColor="text1"/>
+          <w:sz w:val="28"/>
+          <w:szCs w:val="28"/>
+        </w:rPr>
+        <w:t>`</w:t>
       </w:r>
     </w:p>
     <w:p>
@@ -5107,91 +6629,223 @@
           <w:sz w:val="28"/>
           <w:szCs w:val="28"/>
         </w:rPr>
-        <w:t>CREATE TABLE IF NOT EXISTS `laraveldb`.`groupmembers` (</w:t>
-      </w:r>
-    </w:p>
-    <w:p>
-      <w:pPr>
-        <w:rPr>
-          <w:rFonts w:ascii="Times New Roman" w:hAnsi="Times New Roman" w:cs="Times New Roman"/>
-          <w:b/>
-          <w:color w:val="000000" w:themeColor="text1"/>
-          <w:sz w:val="28"/>
-          <w:szCs w:val="28"/>
-        </w:rPr>
-      </w:pPr>
-      <w:r>
-        <w:rPr>
-          <w:rFonts w:ascii="Times New Roman" w:hAnsi="Times New Roman" w:cs="Times New Roman"/>
-          <w:b/>
-          <w:color w:val="000000" w:themeColor="text1"/>
-          <w:sz w:val="28"/>
-          <w:szCs w:val="28"/>
-        </w:rPr>
-        <w:t xml:space="preserve">  `userId` INT(11) NOT NULL,</w:t>
-      </w:r>
-    </w:p>
-    <w:p>
-      <w:pPr>
-        <w:rPr>
-          <w:rFonts w:ascii="Times New Roman" w:hAnsi="Times New Roman" w:cs="Times New Roman"/>
-          <w:b/>
-          <w:color w:val="000000" w:themeColor="text1"/>
-          <w:sz w:val="28"/>
-          <w:szCs w:val="28"/>
-        </w:rPr>
-      </w:pPr>
-      <w:r>
-        <w:rPr>
-          <w:rFonts w:ascii="Times New Roman" w:hAnsi="Times New Roman" w:cs="Times New Roman"/>
-          <w:b/>
-          <w:color w:val="000000" w:themeColor="text1"/>
-          <w:sz w:val="28"/>
-          <w:szCs w:val="28"/>
-        </w:rPr>
-        <w:t xml:space="preserve">  `groupId` INT(11) NOT NULL,</w:t>
-      </w:r>
-    </w:p>
-    <w:p>
-      <w:pPr>
-        <w:rPr>
-          <w:rFonts w:ascii="Times New Roman" w:hAnsi="Times New Roman" w:cs="Times New Roman"/>
-          <w:b/>
-          <w:color w:val="000000" w:themeColor="text1"/>
-          <w:sz w:val="28"/>
-          <w:szCs w:val="28"/>
-        </w:rPr>
-      </w:pPr>
-      <w:r>
-        <w:rPr>
-          <w:rFonts w:ascii="Times New Roman" w:hAnsi="Times New Roman" w:cs="Times New Roman"/>
-          <w:b/>
-          <w:color w:val="000000" w:themeColor="text1"/>
-          <w:sz w:val="28"/>
-          <w:szCs w:val="28"/>
-        </w:rPr>
-        <w:t xml:space="preserve">  INDEX `fk_user_has_groups_groups1_idx` (`groupId` ASC),</w:t>
-      </w:r>
-    </w:p>
-    <w:p>
-      <w:pPr>
-        <w:rPr>
-          <w:rFonts w:ascii="Times New Roman" w:hAnsi="Times New Roman" w:cs="Times New Roman"/>
-          <w:b/>
-          <w:color w:val="000000" w:themeColor="text1"/>
-          <w:sz w:val="28"/>
-          <w:szCs w:val="28"/>
-        </w:rPr>
-      </w:pPr>
-      <w:r>
-        <w:rPr>
-          <w:rFonts w:ascii="Times New Roman" w:hAnsi="Times New Roman" w:cs="Times New Roman"/>
-          <w:b/>
-          <w:color w:val="000000" w:themeColor="text1"/>
-          <w:sz w:val="28"/>
-          <w:szCs w:val="28"/>
-        </w:rPr>
-        <w:t xml:space="preserve">  INDEX `fk_user_has_groups_user1_idx` (`userId` ASC),</w:t>
+        <w:t>CREATE TABLE IF NOT EXISTS `</w:t>
+      </w:r>
+      <w:proofErr w:type="spellStart"/>
+      <w:r>
+        <w:rPr>
+          <w:rFonts w:ascii="Times New Roman" w:hAnsi="Times New Roman" w:cs="Times New Roman"/>
+          <w:b/>
+          <w:color w:val="000000" w:themeColor="text1"/>
+          <w:sz w:val="28"/>
+          <w:szCs w:val="28"/>
+        </w:rPr>
+        <w:t>laraveldb</w:t>
+      </w:r>
+      <w:proofErr w:type="spellEnd"/>
+      <w:r>
+        <w:rPr>
+          <w:rFonts w:ascii="Times New Roman" w:hAnsi="Times New Roman" w:cs="Times New Roman"/>
+          <w:b/>
+          <w:color w:val="000000" w:themeColor="text1"/>
+          <w:sz w:val="28"/>
+          <w:szCs w:val="28"/>
+        </w:rPr>
+        <w:t>`.`</w:t>
+      </w:r>
+      <w:proofErr w:type="spellStart"/>
+      <w:r>
+        <w:rPr>
+          <w:rFonts w:ascii="Times New Roman" w:hAnsi="Times New Roman" w:cs="Times New Roman"/>
+          <w:b/>
+          <w:color w:val="000000" w:themeColor="text1"/>
+          <w:sz w:val="28"/>
+          <w:szCs w:val="28"/>
+        </w:rPr>
+        <w:t>groupmembers</w:t>
+      </w:r>
+      <w:proofErr w:type="spellEnd"/>
+      <w:r>
+        <w:rPr>
+          <w:rFonts w:ascii="Times New Roman" w:hAnsi="Times New Roman" w:cs="Times New Roman"/>
+          <w:b/>
+          <w:color w:val="000000" w:themeColor="text1"/>
+          <w:sz w:val="28"/>
+          <w:szCs w:val="28"/>
+        </w:rPr>
+        <w:t>` (</w:t>
+      </w:r>
+    </w:p>
+    <w:p>
+      <w:pPr>
+        <w:rPr>
+          <w:rFonts w:ascii="Times New Roman" w:hAnsi="Times New Roman" w:cs="Times New Roman"/>
+          <w:b/>
+          <w:color w:val="000000" w:themeColor="text1"/>
+          <w:sz w:val="28"/>
+          <w:szCs w:val="28"/>
+        </w:rPr>
+      </w:pPr>
+      <w:r>
+        <w:rPr>
+          <w:rFonts w:ascii="Times New Roman" w:hAnsi="Times New Roman" w:cs="Times New Roman"/>
+          <w:b/>
+          <w:color w:val="000000" w:themeColor="text1"/>
+          <w:sz w:val="28"/>
+          <w:szCs w:val="28"/>
+        </w:rPr>
+        <w:t xml:space="preserve">  `</w:t>
+      </w:r>
+      <w:proofErr w:type="spellStart"/>
+      <w:r>
+        <w:rPr>
+          <w:rFonts w:ascii="Times New Roman" w:hAnsi="Times New Roman" w:cs="Times New Roman"/>
+          <w:b/>
+          <w:color w:val="000000" w:themeColor="text1"/>
+          <w:sz w:val="28"/>
+          <w:szCs w:val="28"/>
+        </w:rPr>
+        <w:t>userId</w:t>
+      </w:r>
+      <w:proofErr w:type="spellEnd"/>
+      <w:r>
+        <w:rPr>
+          <w:rFonts w:ascii="Times New Roman" w:hAnsi="Times New Roman" w:cs="Times New Roman"/>
+          <w:b/>
+          <w:color w:val="000000" w:themeColor="text1"/>
+          <w:sz w:val="28"/>
+          <w:szCs w:val="28"/>
+        </w:rPr>
+        <w:t>` INT(11) NOT NULL,</w:t>
+      </w:r>
+    </w:p>
+    <w:p>
+      <w:pPr>
+        <w:rPr>
+          <w:rFonts w:ascii="Times New Roman" w:hAnsi="Times New Roman" w:cs="Times New Roman"/>
+          <w:b/>
+          <w:color w:val="000000" w:themeColor="text1"/>
+          <w:sz w:val="28"/>
+          <w:szCs w:val="28"/>
+        </w:rPr>
+      </w:pPr>
+      <w:r>
+        <w:rPr>
+          <w:rFonts w:ascii="Times New Roman" w:hAnsi="Times New Roman" w:cs="Times New Roman"/>
+          <w:b/>
+          <w:color w:val="000000" w:themeColor="text1"/>
+          <w:sz w:val="28"/>
+          <w:szCs w:val="28"/>
+        </w:rPr>
+        <w:t xml:space="preserve">  `</w:t>
+      </w:r>
+      <w:proofErr w:type="spellStart"/>
+      <w:r>
+        <w:rPr>
+          <w:rFonts w:ascii="Times New Roman" w:hAnsi="Times New Roman" w:cs="Times New Roman"/>
+          <w:b/>
+          <w:color w:val="000000" w:themeColor="text1"/>
+          <w:sz w:val="28"/>
+          <w:szCs w:val="28"/>
+        </w:rPr>
+        <w:t>groupId</w:t>
+      </w:r>
+      <w:proofErr w:type="spellEnd"/>
+      <w:r>
+        <w:rPr>
+          <w:rFonts w:ascii="Times New Roman" w:hAnsi="Times New Roman" w:cs="Times New Roman"/>
+          <w:b/>
+          <w:color w:val="000000" w:themeColor="text1"/>
+          <w:sz w:val="28"/>
+          <w:szCs w:val="28"/>
+        </w:rPr>
+        <w:t>` INT(11) NOT NULL,</w:t>
+      </w:r>
+    </w:p>
+    <w:p>
+      <w:pPr>
+        <w:rPr>
+          <w:rFonts w:ascii="Times New Roman" w:hAnsi="Times New Roman" w:cs="Times New Roman"/>
+          <w:b/>
+          <w:color w:val="000000" w:themeColor="text1"/>
+          <w:sz w:val="28"/>
+          <w:szCs w:val="28"/>
+        </w:rPr>
+      </w:pPr>
+      <w:r>
+        <w:rPr>
+          <w:rFonts w:ascii="Times New Roman" w:hAnsi="Times New Roman" w:cs="Times New Roman"/>
+          <w:b/>
+          <w:color w:val="000000" w:themeColor="text1"/>
+          <w:sz w:val="28"/>
+          <w:szCs w:val="28"/>
+        </w:rPr>
+        <w:t xml:space="preserve">  INDEX `fk_user_has_groups_groups1_idx` (`</w:t>
+      </w:r>
+      <w:proofErr w:type="spellStart"/>
+      <w:r>
+        <w:rPr>
+          <w:rFonts w:ascii="Times New Roman" w:hAnsi="Times New Roman" w:cs="Times New Roman"/>
+          <w:b/>
+          <w:color w:val="000000" w:themeColor="text1"/>
+          <w:sz w:val="28"/>
+          <w:szCs w:val="28"/>
+        </w:rPr>
+        <w:t>groupId</w:t>
+      </w:r>
+      <w:proofErr w:type="spellEnd"/>
+      <w:r>
+        <w:rPr>
+          <w:rFonts w:ascii="Times New Roman" w:hAnsi="Times New Roman" w:cs="Times New Roman"/>
+          <w:b/>
+          <w:color w:val="000000" w:themeColor="text1"/>
+          <w:sz w:val="28"/>
+          <w:szCs w:val="28"/>
+        </w:rPr>
+        <w:t>` ASC),</w:t>
+      </w:r>
+    </w:p>
+    <w:p>
+      <w:pPr>
+        <w:rPr>
+          <w:rFonts w:ascii="Times New Roman" w:hAnsi="Times New Roman" w:cs="Times New Roman"/>
+          <w:b/>
+          <w:color w:val="000000" w:themeColor="text1"/>
+          <w:sz w:val="28"/>
+          <w:szCs w:val="28"/>
+        </w:rPr>
+      </w:pPr>
+      <w:r>
+        <w:rPr>
+          <w:rFonts w:ascii="Times New Roman" w:hAnsi="Times New Roman" w:cs="Times New Roman"/>
+          <w:b/>
+          <w:color w:val="000000" w:themeColor="text1"/>
+          <w:sz w:val="28"/>
+          <w:szCs w:val="28"/>
+        </w:rPr>
+        <w:t xml:space="preserve">  INDEX `fk_user_has_groups_user1_idx` (`</w:t>
+      </w:r>
+      <w:proofErr w:type="spellStart"/>
+      <w:r>
+        <w:rPr>
+          <w:rFonts w:ascii="Times New Roman" w:hAnsi="Times New Roman" w:cs="Times New Roman"/>
+          <w:b/>
+          <w:color w:val="000000" w:themeColor="text1"/>
+          <w:sz w:val="28"/>
+          <w:szCs w:val="28"/>
+        </w:rPr>
+        <w:t>userId</w:t>
+      </w:r>
+      <w:proofErr w:type="spellEnd"/>
+      <w:r>
+        <w:rPr>
+          <w:rFonts w:ascii="Times New Roman" w:hAnsi="Times New Roman" w:cs="Times New Roman"/>
+          <w:b/>
+          <w:color w:val="000000" w:themeColor="text1"/>
+          <w:sz w:val="28"/>
+          <w:szCs w:val="28"/>
+        </w:rPr>
+        <w:t>` ASC),</w:t>
       </w:r>
     </w:p>
     <w:p>
@@ -5233,28 +6887,94 @@
           <w:sz w:val="28"/>
           <w:szCs w:val="28"/>
         </w:rPr>
-        <w:t xml:space="preserve">    FOREIGN KEY (`userId`)</w:t>
-      </w:r>
-    </w:p>
-    <w:p>
-      <w:pPr>
-        <w:rPr>
-          <w:rFonts w:ascii="Times New Roman" w:hAnsi="Times New Roman" w:cs="Times New Roman"/>
-          <w:b/>
-          <w:color w:val="000000" w:themeColor="text1"/>
-          <w:sz w:val="28"/>
-          <w:szCs w:val="28"/>
-        </w:rPr>
-      </w:pPr>
-      <w:r>
-        <w:rPr>
-          <w:rFonts w:ascii="Times New Roman" w:hAnsi="Times New Roman" w:cs="Times New Roman"/>
-          <w:b/>
-          <w:color w:val="000000" w:themeColor="text1"/>
-          <w:sz w:val="28"/>
-          <w:szCs w:val="28"/>
-        </w:rPr>
-        <w:t xml:space="preserve">    REFERENCES `laraveldb`.`user` (`userId`)</w:t>
+        <w:t xml:space="preserve">    FOREIGN KEY (`</w:t>
+      </w:r>
+      <w:proofErr w:type="spellStart"/>
+      <w:r>
+        <w:rPr>
+          <w:rFonts w:ascii="Times New Roman" w:hAnsi="Times New Roman" w:cs="Times New Roman"/>
+          <w:b/>
+          <w:color w:val="000000" w:themeColor="text1"/>
+          <w:sz w:val="28"/>
+          <w:szCs w:val="28"/>
+        </w:rPr>
+        <w:t>userId</w:t>
+      </w:r>
+      <w:proofErr w:type="spellEnd"/>
+      <w:r>
+        <w:rPr>
+          <w:rFonts w:ascii="Times New Roman" w:hAnsi="Times New Roman" w:cs="Times New Roman"/>
+          <w:b/>
+          <w:color w:val="000000" w:themeColor="text1"/>
+          <w:sz w:val="28"/>
+          <w:szCs w:val="28"/>
+        </w:rPr>
+        <w:t>`)</w:t>
+      </w:r>
+    </w:p>
+    <w:p>
+      <w:pPr>
+        <w:rPr>
+          <w:rFonts w:ascii="Times New Roman" w:hAnsi="Times New Roman" w:cs="Times New Roman"/>
+          <w:b/>
+          <w:color w:val="000000" w:themeColor="text1"/>
+          <w:sz w:val="28"/>
+          <w:szCs w:val="28"/>
+        </w:rPr>
+      </w:pPr>
+      <w:r>
+        <w:rPr>
+          <w:rFonts w:ascii="Times New Roman" w:hAnsi="Times New Roman" w:cs="Times New Roman"/>
+          <w:b/>
+          <w:color w:val="000000" w:themeColor="text1"/>
+          <w:sz w:val="28"/>
+          <w:szCs w:val="28"/>
+        </w:rPr>
+        <w:t xml:space="preserve">    REFERENCES `</w:t>
+      </w:r>
+      <w:proofErr w:type="spellStart"/>
+      <w:r>
+        <w:rPr>
+          <w:rFonts w:ascii="Times New Roman" w:hAnsi="Times New Roman" w:cs="Times New Roman"/>
+          <w:b/>
+          <w:color w:val="000000" w:themeColor="text1"/>
+          <w:sz w:val="28"/>
+          <w:szCs w:val="28"/>
+        </w:rPr>
+        <w:t>laraveldb</w:t>
+      </w:r>
+      <w:proofErr w:type="spellEnd"/>
+      <w:r>
+        <w:rPr>
+          <w:rFonts w:ascii="Times New Roman" w:hAnsi="Times New Roman" w:cs="Times New Roman"/>
+          <w:b/>
+          <w:color w:val="000000" w:themeColor="text1"/>
+          <w:sz w:val="28"/>
+          <w:szCs w:val="28"/>
+        </w:rPr>
+        <w:t>`.`user` (`</w:t>
+      </w:r>
+      <w:proofErr w:type="spellStart"/>
+      <w:r>
+        <w:rPr>
+          <w:rFonts w:ascii="Times New Roman" w:hAnsi="Times New Roman" w:cs="Times New Roman"/>
+          <w:b/>
+          <w:color w:val="000000" w:themeColor="text1"/>
+          <w:sz w:val="28"/>
+          <w:szCs w:val="28"/>
+        </w:rPr>
+        <w:t>userId</w:t>
+      </w:r>
+      <w:proofErr w:type="spellEnd"/>
+      <w:r>
+        <w:rPr>
+          <w:rFonts w:ascii="Times New Roman" w:hAnsi="Times New Roman" w:cs="Times New Roman"/>
+          <w:b/>
+          <w:color w:val="000000" w:themeColor="text1"/>
+          <w:sz w:val="28"/>
+          <w:szCs w:val="28"/>
+        </w:rPr>
+        <w:t>`)</w:t>
       </w:r>
     </w:p>
     <w:p>
@@ -5338,28 +7058,94 @@
           <w:sz w:val="28"/>
           <w:szCs w:val="28"/>
         </w:rPr>
-        <w:t xml:space="preserve">    FOREIGN KEY (`groupId`)</w:t>
-      </w:r>
-    </w:p>
-    <w:p>
-      <w:pPr>
-        <w:rPr>
-          <w:rFonts w:ascii="Times New Roman" w:hAnsi="Times New Roman" w:cs="Times New Roman"/>
-          <w:b/>
-          <w:color w:val="000000" w:themeColor="text1"/>
-          <w:sz w:val="28"/>
-          <w:szCs w:val="28"/>
-        </w:rPr>
-      </w:pPr>
-      <w:r>
-        <w:rPr>
-          <w:rFonts w:ascii="Times New Roman" w:hAnsi="Times New Roman" w:cs="Times New Roman"/>
-          <w:b/>
-          <w:color w:val="000000" w:themeColor="text1"/>
-          <w:sz w:val="28"/>
-          <w:szCs w:val="28"/>
-        </w:rPr>
-        <w:t xml:space="preserve">    REFERENCES `laraveldb`.`groups` (`groupId`)</w:t>
+        <w:t xml:space="preserve">    FOREIGN KEY (`</w:t>
+      </w:r>
+      <w:proofErr w:type="spellStart"/>
+      <w:r>
+        <w:rPr>
+          <w:rFonts w:ascii="Times New Roman" w:hAnsi="Times New Roman" w:cs="Times New Roman"/>
+          <w:b/>
+          <w:color w:val="000000" w:themeColor="text1"/>
+          <w:sz w:val="28"/>
+          <w:szCs w:val="28"/>
+        </w:rPr>
+        <w:t>groupId</w:t>
+      </w:r>
+      <w:proofErr w:type="spellEnd"/>
+      <w:r>
+        <w:rPr>
+          <w:rFonts w:ascii="Times New Roman" w:hAnsi="Times New Roman" w:cs="Times New Roman"/>
+          <w:b/>
+          <w:color w:val="000000" w:themeColor="text1"/>
+          <w:sz w:val="28"/>
+          <w:szCs w:val="28"/>
+        </w:rPr>
+        <w:t>`)</w:t>
+      </w:r>
+    </w:p>
+    <w:p>
+      <w:pPr>
+        <w:rPr>
+          <w:rFonts w:ascii="Times New Roman" w:hAnsi="Times New Roman" w:cs="Times New Roman"/>
+          <w:b/>
+          <w:color w:val="000000" w:themeColor="text1"/>
+          <w:sz w:val="28"/>
+          <w:szCs w:val="28"/>
+        </w:rPr>
+      </w:pPr>
+      <w:r>
+        <w:rPr>
+          <w:rFonts w:ascii="Times New Roman" w:hAnsi="Times New Roman" w:cs="Times New Roman"/>
+          <w:b/>
+          <w:color w:val="000000" w:themeColor="text1"/>
+          <w:sz w:val="28"/>
+          <w:szCs w:val="28"/>
+        </w:rPr>
+        <w:t xml:space="preserve">    REFERENCES `</w:t>
+      </w:r>
+      <w:proofErr w:type="spellStart"/>
+      <w:r>
+        <w:rPr>
+          <w:rFonts w:ascii="Times New Roman" w:hAnsi="Times New Roman" w:cs="Times New Roman"/>
+          <w:b/>
+          <w:color w:val="000000" w:themeColor="text1"/>
+          <w:sz w:val="28"/>
+          <w:szCs w:val="28"/>
+        </w:rPr>
+        <w:t>laraveldb</w:t>
+      </w:r>
+      <w:proofErr w:type="spellEnd"/>
+      <w:r>
+        <w:rPr>
+          <w:rFonts w:ascii="Times New Roman" w:hAnsi="Times New Roman" w:cs="Times New Roman"/>
+          <w:b/>
+          <w:color w:val="000000" w:themeColor="text1"/>
+          <w:sz w:val="28"/>
+          <w:szCs w:val="28"/>
+        </w:rPr>
+        <w:t>`.`groups` (`</w:t>
+      </w:r>
+      <w:proofErr w:type="spellStart"/>
+      <w:r>
+        <w:rPr>
+          <w:rFonts w:ascii="Times New Roman" w:hAnsi="Times New Roman" w:cs="Times New Roman"/>
+          <w:b/>
+          <w:color w:val="000000" w:themeColor="text1"/>
+          <w:sz w:val="28"/>
+          <w:szCs w:val="28"/>
+        </w:rPr>
+        <w:t>groupId</w:t>
+      </w:r>
+      <w:proofErr w:type="spellEnd"/>
+      <w:r>
+        <w:rPr>
+          <w:rFonts w:ascii="Times New Roman" w:hAnsi="Times New Roman" w:cs="Times New Roman"/>
+          <w:b/>
+          <w:color w:val="000000" w:themeColor="text1"/>
+          <w:sz w:val="28"/>
+          <w:szCs w:val="28"/>
+        </w:rPr>
+        <w:t>`)</w:t>
       </w:r>
     </w:p>
     <w:p>
@@ -5422,8 +7208,20 @@
           <w:sz w:val="28"/>
           <w:szCs w:val="28"/>
         </w:rPr>
-        <w:t>ENGINE = InnoDB</w:t>
-      </w:r>
+        <w:t xml:space="preserve">ENGINE = </w:t>
+      </w:r>
+      <w:proofErr w:type="spellStart"/>
+      <w:r>
+        <w:rPr>
+          <w:rFonts w:ascii="Times New Roman" w:hAnsi="Times New Roman" w:cs="Times New Roman"/>
+          <w:b/>
+          <w:color w:val="000000" w:themeColor="text1"/>
+          <w:sz w:val="28"/>
+          <w:szCs w:val="28"/>
+        </w:rPr>
+        <w:t>InnoDB</w:t>
+      </w:r>
+      <w:proofErr w:type="spellEnd"/>
     </w:p>
     <w:p>
       <w:pPr>
@@ -7690,6 +9488,7 @@
     <w:lsdException w:name="HTML Sample" w:semiHidden="1" w:unhideWhenUsed="1"/>
     <w:lsdException w:name="HTML Typewriter" w:semiHidden="1" w:unhideWhenUsed="1"/>
     <w:lsdException w:name="HTML Variable" w:semiHidden="1" w:unhideWhenUsed="1"/>
+    <w:lsdException w:name="Normal Table" w:semiHidden="1" w:unhideWhenUsed="1"/>
     <w:lsdException w:name="annotation subject" w:semiHidden="1" w:unhideWhenUsed="1"/>
     <w:lsdException w:name="No List" w:semiHidden="1" w:unhideWhenUsed="1"/>
     <w:lsdException w:name="Outline List 1" w:semiHidden="1" w:unhideWhenUsed="1"/>
@@ -7736,8 +9535,10 @@
     <w:lsdException w:name="Table Subtle 2" w:semiHidden="1" w:unhideWhenUsed="1"/>
     <w:lsdException w:name="Table Web 1" w:semiHidden="1" w:unhideWhenUsed="1"/>
     <w:lsdException w:name="Table Web 2" w:semiHidden="1" w:unhideWhenUsed="1"/>
+    <w:lsdException w:name="Table Web 3" w:semiHidden="1" w:unhideWhenUsed="1"/>
     <w:lsdException w:name="Balloon Text" w:semiHidden="1" w:unhideWhenUsed="1"/>
     <w:lsdException w:name="Table Grid" w:uiPriority="39"/>
+    <w:lsdException w:name="Table Theme" w:semiHidden="1" w:unhideWhenUsed="1"/>
     <w:lsdException w:name="Placeholder Text" w:semiHidden="1"/>
     <w:lsdException w:name="No Spacing" w:uiPriority="1" w:qFormat="1"/>
     <w:lsdException w:name="Light Shading" w:uiPriority="60"/>
@@ -8307,6 +10108,59 @@
 </file>
 
 <file path=customXml/item1.xml><?xml version="1.0" encoding="utf-8"?>
+<p:properties xmlns:p="http://schemas.microsoft.com/office/2006/metadata/properties" xmlns:xsi="http://www.w3.org/2001/XMLSchema-instance" xmlns:pc="http://schemas.microsoft.com/office/infopath/2007/PartnerControls">
+  <documentManagement>
+    <DocumentBusinessValueTaxHTField0 xmlns="http://schemas.microsoft.com/sharepoint/v3">
+      <Terms xmlns="http://schemas.microsoft.com/office/infopath/2007/PartnerControls">
+        <TermInfo xmlns="http://schemas.microsoft.com/office/infopath/2007/PartnerControls">
+          <TermName xmlns="http://schemas.microsoft.com/office/infopath/2007/PartnerControls">Normal</TermName>
+          <TermId xmlns="http://schemas.microsoft.com/office/infopath/2007/PartnerControls">581d4866-74cc-43f1-bef1-bb304cbfeaa5</TermId>
+        </TermInfo>
+      </Terms>
+    </DocumentBusinessValueTaxHTField0>
+    <DocumentComments xmlns="http://schemas.microsoft.com/sharepoint/v3" xsi:nil="true"/>
+    <DocumentDepartmentTaxHTField0 xmlns="http://schemas.microsoft.com/sharepoint/v3">
+      <Terms xmlns="http://schemas.microsoft.com/office/infopath/2007/PartnerControls">
+        <TermInfo xmlns="http://schemas.microsoft.com/office/infopath/2007/PartnerControls">
+          <TermName xmlns="http://schemas.microsoft.com/office/infopath/2007/PartnerControls">Academic Program and Course Development</TermName>
+          <TermId xmlns="http://schemas.microsoft.com/office/infopath/2007/PartnerControls">59abafec-cbf5-4238-a796-a3b74278f4db</TermId>
+        </TermInfo>
+      </Terms>
+    </DocumentDepartmentTaxHTField0>
+    <DocumentCategoryTaxHTField0 xmlns="http://schemas.microsoft.com/sharepoint/v3">
+      <Terms xmlns="http://schemas.microsoft.com/office/infopath/2007/PartnerControls"/>
+    </DocumentCategoryTaxHTField0>
+    <DocumentTypeTaxHTField0 xmlns="http://schemas.microsoft.com/sharepoint/v3">
+      <Terms xmlns="http://schemas.microsoft.com/office/infopath/2007/PartnerControls"/>
+    </DocumentTypeTaxHTField0>
+    <TaxKeywordTaxHTField xmlns="30a82cfc-8d0b-455e-b705-4035c60ff9fd">
+      <Terms xmlns="http://schemas.microsoft.com/office/infopath/2007/PartnerControls"/>
+    </TaxKeywordTaxHTField>
+    <CourseVersion xmlns="30a82cfc-8d0b-455e-b705-4035c60ff9fd" xsi:nil="true"/>
+    <SecurityClassificationTaxHTField0 xmlns="http://schemas.microsoft.com/sharepoint/v3">
+      <Terms xmlns="http://schemas.microsoft.com/office/infopath/2007/PartnerControls">
+        <TermInfo xmlns="http://schemas.microsoft.com/office/infopath/2007/PartnerControls">
+          <TermName xmlns="http://schemas.microsoft.com/office/infopath/2007/PartnerControls">Internal</TermName>
+          <TermId xmlns="http://schemas.microsoft.com/office/infopath/2007/PartnerControls">98311b30-b9e9-4d4f-9f64-0688c0d4a234</TermId>
+        </TermInfo>
+      </Terms>
+    </SecurityClassificationTaxHTField0>
+    <TaxCatchAll xmlns="30a82cfc-8d0b-455e-b705-4035c60ff9fd">
+      <Value>3</Value>
+      <Value>2</Value>
+      <Value>1</Value>
+    </TaxCatchAll>
+    <DocumentSubjectTaxHTField0 xmlns="http://schemas.microsoft.com/sharepoint/v3">
+      <Terms xmlns="http://schemas.microsoft.com/office/infopath/2007/PartnerControls"/>
+    </DocumentSubjectTaxHTField0>
+    <DocumentStatusTaxHTField0 xmlns="http://schemas.microsoft.com/sharepoint/v3">
+      <Terms xmlns="http://schemas.microsoft.com/office/infopath/2007/PartnerControls"/>
+    </DocumentStatusTaxHTField0>
+  </documentManagement>
+</p:properties>
+</file>
+
+<file path=customXml/item2.xml><?xml version="1.0" encoding="utf-8"?>
 <ct:contentTypeSchema xmlns:ct="http://schemas.microsoft.com/office/2006/metadata/contentType" xmlns:ma="http://schemas.microsoft.com/office/2006/metadata/properties/metaAttributes" ct:_="" ma:_="" ma:contentTypeName="Course Development" ma:contentTypeID="0x010100A30BC5E90BED914E81F4B67CDEADBEEF0072B4D5296E9CCD41A4B955E8BC4A98B900B6D41DF35BCF664B888FA24C3105B583" ma:contentTypeVersion="18" ma:contentTypeDescription="Create a new Course Development document." ma:contentTypeScope="" ma:versionID="9dd9ed6e3bbe7b4f5b00c4ab3cb49488">
   <xsd:schema xmlns:xsd="http://www.w3.org/2001/XMLSchema" xmlns:xs="http://www.w3.org/2001/XMLSchema" xmlns:p="http://schemas.microsoft.com/office/2006/metadata/properties" xmlns:ns1="http://schemas.microsoft.com/sharepoint/v3" xmlns:ns2="30a82cfc-8d0b-455e-b705-4035c60ff9fd" targetNamespace="http://schemas.microsoft.com/office/2006/metadata/properties" ma:root="true" ma:fieldsID="7f302115a5f8a1b15560b600ae7cd187" ns1:_="" ns2:_="">
     <xsd:import namespace="http://schemas.microsoft.com/sharepoint/v3"/>
@@ -8535,66 +10389,9 @@
 </ct:contentTypeSchema>
 </file>
 
-<file path=customXml/item2.xml><?xml version="1.0" encoding="utf-8"?>
-<p:properties xmlns:p="http://schemas.microsoft.com/office/2006/metadata/properties" xmlns:xsi="http://www.w3.org/2001/XMLSchema-instance" xmlns:pc="http://schemas.microsoft.com/office/infopath/2007/PartnerControls">
-  <documentManagement>
-    <DocumentBusinessValueTaxHTField0 xmlns="http://schemas.microsoft.com/sharepoint/v3">
-      <Terms xmlns="http://schemas.microsoft.com/office/infopath/2007/PartnerControls">
-        <TermInfo xmlns="http://schemas.microsoft.com/office/infopath/2007/PartnerControls">
-          <TermName xmlns="http://schemas.microsoft.com/office/infopath/2007/PartnerControls">Normal</TermName>
-          <TermId xmlns="http://schemas.microsoft.com/office/infopath/2007/PartnerControls">581d4866-74cc-43f1-bef1-bb304cbfeaa5</TermId>
-        </TermInfo>
-      </Terms>
-    </DocumentBusinessValueTaxHTField0>
-    <DocumentComments xmlns="http://schemas.microsoft.com/sharepoint/v3" xsi:nil="true"/>
-    <DocumentDepartmentTaxHTField0 xmlns="http://schemas.microsoft.com/sharepoint/v3">
-      <Terms xmlns="http://schemas.microsoft.com/office/infopath/2007/PartnerControls">
-        <TermInfo xmlns="http://schemas.microsoft.com/office/infopath/2007/PartnerControls">
-          <TermName xmlns="http://schemas.microsoft.com/office/infopath/2007/PartnerControls">Academic Program and Course Development</TermName>
-          <TermId xmlns="http://schemas.microsoft.com/office/infopath/2007/PartnerControls">59abafec-cbf5-4238-a796-a3b74278f4db</TermId>
-        </TermInfo>
-      </Terms>
-    </DocumentDepartmentTaxHTField0>
-    <DocumentCategoryTaxHTField0 xmlns="http://schemas.microsoft.com/sharepoint/v3">
-      <Terms xmlns="http://schemas.microsoft.com/office/infopath/2007/PartnerControls"/>
-    </DocumentCategoryTaxHTField0>
-    <DocumentTypeTaxHTField0 xmlns="http://schemas.microsoft.com/sharepoint/v3">
-      <Terms xmlns="http://schemas.microsoft.com/office/infopath/2007/PartnerControls"/>
-    </DocumentTypeTaxHTField0>
-    <TaxKeywordTaxHTField xmlns="30a82cfc-8d0b-455e-b705-4035c60ff9fd">
-      <Terms xmlns="http://schemas.microsoft.com/office/infopath/2007/PartnerControls"/>
-    </TaxKeywordTaxHTField>
-    <CourseVersion xmlns="30a82cfc-8d0b-455e-b705-4035c60ff9fd" xsi:nil="true"/>
-    <SecurityClassificationTaxHTField0 xmlns="http://schemas.microsoft.com/sharepoint/v3">
-      <Terms xmlns="http://schemas.microsoft.com/office/infopath/2007/PartnerControls">
-        <TermInfo xmlns="http://schemas.microsoft.com/office/infopath/2007/PartnerControls">
-          <TermName xmlns="http://schemas.microsoft.com/office/infopath/2007/PartnerControls">Internal</TermName>
-          <TermId xmlns="http://schemas.microsoft.com/office/infopath/2007/PartnerControls">98311b30-b9e9-4d4f-9f64-0688c0d4a234</TermId>
-        </TermInfo>
-      </Terms>
-    </SecurityClassificationTaxHTField0>
-    <TaxCatchAll xmlns="30a82cfc-8d0b-455e-b705-4035c60ff9fd">
-      <Value>3</Value>
-      <Value>2</Value>
-      <Value>1</Value>
-    </TaxCatchAll>
-    <DocumentSubjectTaxHTField0 xmlns="http://schemas.microsoft.com/sharepoint/v3">
-      <Terms xmlns="http://schemas.microsoft.com/office/infopath/2007/PartnerControls"/>
-    </DocumentSubjectTaxHTField0>
-    <DocumentStatusTaxHTField0 xmlns="http://schemas.microsoft.com/sharepoint/v3">
-      <Terms xmlns="http://schemas.microsoft.com/office/infopath/2007/PartnerControls"/>
-    </DocumentStatusTaxHTField0>
-  </documentManagement>
-</p:properties>
-</file>
-
 <file path=customXml/item3.xml><?xml version="1.0" encoding="utf-8"?>
 <?mso-contentType ?>
-<FormTemplates xmlns="http://schemas.microsoft.com/sharepoint/v3/contenttype/forms">
-  <Display>DocumentLibraryForm</Display>
-  <Edit>DocumentLibraryForm</Edit>
-  <New>DocumentLibraryForm</New>
-</FormTemplates>
+<spe:Receivers xmlns:spe="http://schemas.microsoft.com/sharepoint/events"/>
 </file>
 
 <file path=customXml/item4.xml><?xml version="1.0" encoding="utf-8"?>
@@ -8609,10 +10406,25 @@
 
 <file path=customXml/item5.xml><?xml version="1.0" encoding="utf-8"?>
 <?mso-contentType ?>
-<spe:Receivers xmlns:spe="http://schemas.microsoft.com/sharepoint/events"/>
+<FormTemplates xmlns="http://schemas.microsoft.com/sharepoint/v3/contenttype/forms">
+  <Display>DocumentLibraryForm</Display>
+  <Edit>DocumentLibraryForm</Edit>
+  <New>DocumentLibraryForm</New>
+</FormTemplates>
 </file>
 
 <file path=customXml/itemProps1.xml><?xml version="1.0" encoding="utf-8"?>
+<ds:datastoreItem xmlns:ds="http://schemas.openxmlformats.org/officeDocument/2006/customXml" ds:itemID="{A6A6DD55-D88E-481F-9862-067B31D74358}">
+  <ds:schemaRefs>
+    <ds:schemaRef ds:uri="http://schemas.microsoft.com/office/2006/metadata/properties"/>
+    <ds:schemaRef ds:uri="http://schemas.microsoft.com/office/infopath/2007/PartnerControls"/>
+    <ds:schemaRef ds:uri="http://schemas.microsoft.com/sharepoint/v3"/>
+    <ds:schemaRef ds:uri="30a82cfc-8d0b-455e-b705-4035c60ff9fd"/>
+  </ds:schemaRefs>
+</ds:datastoreItem>
+</file>
+
+<file path=customXml/itemProps2.xml><?xml version="1.0" encoding="utf-8"?>
 <ds:datastoreItem xmlns:ds="http://schemas.openxmlformats.org/officeDocument/2006/customXml" ds:itemID="{C8A5E7C6-5F31-4D9B-9831-6CFDFA11DCC7}">
   <ds:schemaRefs>
     <ds:schemaRef ds:uri="http://schemas.microsoft.com/office/2006/metadata/contentType"/>
@@ -8631,21 +10443,10 @@
 </ds:datastoreItem>
 </file>
 
-<file path=customXml/itemProps2.xml><?xml version="1.0" encoding="utf-8"?>
-<ds:datastoreItem xmlns:ds="http://schemas.openxmlformats.org/officeDocument/2006/customXml" ds:itemID="{A6A6DD55-D88E-481F-9862-067B31D74358}">
+<file path=customXml/itemProps3.xml><?xml version="1.0" encoding="utf-8"?>
+<ds:datastoreItem xmlns:ds="http://schemas.openxmlformats.org/officeDocument/2006/customXml" ds:itemID="{0F3DAA13-F982-4D23-9507-DFD00646477D}">
   <ds:schemaRefs>
-    <ds:schemaRef ds:uri="http://schemas.microsoft.com/office/2006/metadata/properties"/>
-    <ds:schemaRef ds:uri="http://schemas.microsoft.com/office/infopath/2007/PartnerControls"/>
-    <ds:schemaRef ds:uri="http://schemas.microsoft.com/sharepoint/v3"/>
-    <ds:schemaRef ds:uri="30a82cfc-8d0b-455e-b705-4035c60ff9fd"/>
-  </ds:schemaRefs>
-</ds:datastoreItem>
-</file>
-
-<file path=customXml/itemProps3.xml><?xml version="1.0" encoding="utf-8"?>
-<ds:datastoreItem xmlns:ds="http://schemas.openxmlformats.org/officeDocument/2006/customXml" ds:itemID="{DFBD4CEE-1B9B-4A3B-B0C3-455E87B01705}">
-  <ds:schemaRefs>
-    <ds:schemaRef ds:uri="http://schemas.microsoft.com/sharepoint/v3/contenttype/forms"/>
+    <ds:schemaRef ds:uri="http://schemas.microsoft.com/sharepoint/events"/>
   </ds:schemaRefs>
 </ds:datastoreItem>
 </file>
@@ -8659,9 +10460,9 @@
 </file>
 
 <file path=customXml/itemProps5.xml><?xml version="1.0" encoding="utf-8"?>
-<ds:datastoreItem xmlns:ds="http://schemas.openxmlformats.org/officeDocument/2006/customXml" ds:itemID="{0F3DAA13-F982-4D23-9507-DFD00646477D}">
+<ds:datastoreItem xmlns:ds="http://schemas.openxmlformats.org/officeDocument/2006/customXml" ds:itemID="{DFBD4CEE-1B9B-4A3B-B0C3-455E87B01705}">
   <ds:schemaRefs>
-    <ds:schemaRef ds:uri="http://schemas.microsoft.com/sharepoint/events"/>
+    <ds:schemaRef ds:uri="http://schemas.microsoft.com/sharepoint/v3/contenttype/forms"/>
   </ds:schemaRefs>
 </ds:datastoreItem>
 </file>
</xml_diff>